<commit_message>
Finished PDF for conflict situations
</commit_message>
<xml_diff>
--- a/konfliktne situacije S1.docx
+++ b/konfliktne situacije S1.docx
@@ -6,14 +6,28 @@
       <w:pPr>
         <w:pStyle w:val="Heading1"/>
         <w:rPr>
-          <w:lang w:val="sr-Latn-RS"/>
-        </w:rPr>
-      </w:pPr>
-      <w:r>
+          <w:b/>
+          <w:bCs/>
+          <w:sz w:val="48"/>
+          <w:szCs w:val="48"/>
+          <w:lang w:val="sr-Latn-RS"/>
+        </w:rPr>
+      </w:pPr>
+      <w:r>
+        <w:rPr>
+          <w:b/>
+          <w:bCs/>
+          <w:sz w:val="48"/>
+          <w:szCs w:val="48"/>
+        </w:rPr>
         <w:t>Primer re</w:t>
       </w:r>
       <w:r>
         <w:rPr>
+          <w:b/>
+          <w:bCs/>
+          <w:sz w:val="48"/>
+          <w:szCs w:val="48"/>
           <w:lang w:val="sr-Latn-RS"/>
         </w:rPr>
         <w:t>šavanja konfliktnih situacija</w:t>
@@ -29,40 +43,403 @@
         <w:rPr>
           <w:rStyle w:val="SubtleEmphasis"/>
         </w:rPr>
-        <w:t>Internet softverske arhitekture, Miloš Popović SW-24/2018</w:t>
+        <w:t xml:space="preserve">Internet </w:t>
+      </w:r>
+      <w:proofErr w:type="spellStart"/>
+      <w:r>
+        <w:rPr>
+          <w:rStyle w:val="SubtleEmphasis"/>
+        </w:rPr>
+        <w:t>softverske</w:t>
+      </w:r>
+      <w:proofErr w:type="spellEnd"/>
+      <w:r>
+        <w:rPr>
+          <w:rStyle w:val="SubtleEmphasis"/>
+        </w:rPr>
+        <w:t xml:space="preserve"> </w:t>
+      </w:r>
+      <w:proofErr w:type="spellStart"/>
+      <w:r>
+        <w:rPr>
+          <w:rStyle w:val="SubtleEmphasis"/>
+        </w:rPr>
+        <w:t>arhitekture</w:t>
+      </w:r>
+      <w:proofErr w:type="spellEnd"/>
+      <w:r>
+        <w:rPr>
+          <w:rStyle w:val="SubtleEmphasis"/>
+        </w:rPr>
+        <w:t>, Miloš Popović SW-24/2018</w:t>
+      </w:r>
+      <w:r>
+        <w:rPr>
+          <w:rStyle w:val="SubtleEmphasis"/>
+        </w:rPr>
+        <w:t xml:space="preserve"> | Student 1</w:t>
       </w:r>
     </w:p>
     <w:p>
       <w:pPr>
         <w:pStyle w:val="Heading2"/>
-      </w:pPr>
-      <w:r>
-        <w:t>Rezervacija leka</w:t>
-      </w:r>
+        <w:rPr>
+          <w:b/>
+          <w:bCs/>
+        </w:rPr>
+      </w:pPr>
+      <w:proofErr w:type="spellStart"/>
+      <w:r>
+        <w:rPr>
+          <w:b/>
+          <w:bCs/>
+        </w:rPr>
+        <w:t>Rezervacija</w:t>
+      </w:r>
+      <w:proofErr w:type="spellEnd"/>
+      <w:r>
+        <w:rPr>
+          <w:b/>
+          <w:bCs/>
+        </w:rPr>
+        <w:t xml:space="preserve"> </w:t>
+      </w:r>
+      <w:proofErr w:type="spellStart"/>
+      <w:r>
+        <w:rPr>
+          <w:b/>
+          <w:bCs/>
+        </w:rPr>
+        <w:t>leka</w:t>
+      </w:r>
+      <w:proofErr w:type="spellEnd"/>
     </w:p>
     <w:p>
-      <w:r>
-        <w:t>Pacijent ima mogućnost da izabere lek I količinu koji želi da rezerviše</w:t>
-      </w:r>
-      <w:r>
-        <w:t>. Nakon toga globalna količina leka u bazi mora da se smanji za rezervisanu kolilinu, a pacijent na svoj profile moze da vidi rezervisane lekove</w:t>
-      </w:r>
+      <w:proofErr w:type="spellStart"/>
+      <w:r>
+        <w:t>Pacijent</w:t>
+      </w:r>
+      <w:proofErr w:type="spellEnd"/>
+      <w:r>
+        <w:t xml:space="preserve"> </w:t>
+      </w:r>
+      <w:proofErr w:type="spellStart"/>
+      <w:r>
+        <w:t>ima</w:t>
+      </w:r>
+      <w:proofErr w:type="spellEnd"/>
+      <w:r>
+        <w:t xml:space="preserve"> </w:t>
+      </w:r>
+      <w:proofErr w:type="spellStart"/>
+      <w:r>
+        <w:t>mogućnost</w:t>
+      </w:r>
+      <w:proofErr w:type="spellEnd"/>
+      <w:r>
+        <w:t xml:space="preserve"> da </w:t>
+      </w:r>
+      <w:proofErr w:type="spellStart"/>
+      <w:r>
+        <w:t>izabere</w:t>
+      </w:r>
+      <w:proofErr w:type="spellEnd"/>
+      <w:r>
+        <w:t xml:space="preserve"> lek I </w:t>
+      </w:r>
+      <w:proofErr w:type="spellStart"/>
+      <w:r>
+        <w:t>količinu</w:t>
+      </w:r>
+      <w:proofErr w:type="spellEnd"/>
+      <w:r>
+        <w:t xml:space="preserve"> koji </w:t>
+      </w:r>
+      <w:proofErr w:type="spellStart"/>
+      <w:r>
+        <w:t>želi</w:t>
+      </w:r>
+      <w:proofErr w:type="spellEnd"/>
+      <w:r>
+        <w:t xml:space="preserve"> da </w:t>
+      </w:r>
+      <w:proofErr w:type="spellStart"/>
+      <w:r>
+        <w:t>rezerviše</w:t>
+      </w:r>
+      <w:proofErr w:type="spellEnd"/>
+      <w:r>
+        <w:t xml:space="preserve">. </w:t>
+      </w:r>
+      <w:proofErr w:type="spellStart"/>
+      <w:r>
+        <w:t>Nakon</w:t>
+      </w:r>
+      <w:proofErr w:type="spellEnd"/>
+      <w:r>
+        <w:t xml:space="preserve"> toga </w:t>
+      </w:r>
+      <w:proofErr w:type="spellStart"/>
+      <w:r>
+        <w:t>globalna</w:t>
+      </w:r>
+      <w:proofErr w:type="spellEnd"/>
+      <w:r>
+        <w:t xml:space="preserve"> </w:t>
+      </w:r>
+      <w:proofErr w:type="spellStart"/>
+      <w:r>
+        <w:t>količina</w:t>
+      </w:r>
+      <w:proofErr w:type="spellEnd"/>
+      <w:r>
+        <w:t xml:space="preserve"> </w:t>
+      </w:r>
+      <w:proofErr w:type="spellStart"/>
+      <w:r>
+        <w:t>leka</w:t>
+      </w:r>
+      <w:proofErr w:type="spellEnd"/>
+      <w:r>
+        <w:t xml:space="preserve"> u </w:t>
+      </w:r>
+      <w:proofErr w:type="spellStart"/>
+      <w:r>
+        <w:t>bazi</w:t>
+      </w:r>
+      <w:proofErr w:type="spellEnd"/>
+      <w:r>
+        <w:t xml:space="preserve"> mora da se </w:t>
+      </w:r>
+      <w:proofErr w:type="spellStart"/>
+      <w:r>
+        <w:t>smanji</w:t>
+      </w:r>
+      <w:proofErr w:type="spellEnd"/>
+      <w:r>
+        <w:t xml:space="preserve"> za </w:t>
+      </w:r>
+      <w:proofErr w:type="spellStart"/>
+      <w:r>
+        <w:t>rezervisanu</w:t>
+      </w:r>
+      <w:proofErr w:type="spellEnd"/>
+      <w:r>
+        <w:t xml:space="preserve"> </w:t>
+      </w:r>
+      <w:proofErr w:type="spellStart"/>
+      <w:r>
+        <w:t>kolilinu</w:t>
+      </w:r>
+      <w:proofErr w:type="spellEnd"/>
+      <w:r>
+        <w:t xml:space="preserve">, a </w:t>
+      </w:r>
+      <w:proofErr w:type="spellStart"/>
+      <w:r>
+        <w:t>pacijent</w:t>
+      </w:r>
+      <w:proofErr w:type="spellEnd"/>
+      <w:r>
+        <w:t xml:space="preserve"> </w:t>
+      </w:r>
+      <w:proofErr w:type="spellStart"/>
+      <w:r>
+        <w:t>na</w:t>
+      </w:r>
+      <w:proofErr w:type="spellEnd"/>
+      <w:r>
+        <w:t xml:space="preserve"> </w:t>
+      </w:r>
+      <w:proofErr w:type="spellStart"/>
+      <w:r>
+        <w:t>svo</w:t>
+      </w:r>
+      <w:r>
+        <w:t>m</w:t>
+      </w:r>
+      <w:proofErr w:type="spellEnd"/>
+      <w:r>
+        <w:t xml:space="preserve"> </w:t>
+      </w:r>
+      <w:proofErr w:type="spellStart"/>
+      <w:r>
+        <w:t>profil</w:t>
+      </w:r>
+      <w:r>
+        <w:t>u</w:t>
+      </w:r>
+      <w:proofErr w:type="spellEnd"/>
+      <w:r>
+        <w:t xml:space="preserve"> </w:t>
+      </w:r>
+      <w:proofErr w:type="spellStart"/>
+      <w:r>
+        <w:t>mo</w:t>
+      </w:r>
+      <w:r>
+        <w:t>ž</w:t>
+      </w:r>
+      <w:r>
+        <w:t>e</w:t>
+      </w:r>
+      <w:proofErr w:type="spellEnd"/>
+      <w:r>
+        <w:t xml:space="preserve"> da vidi </w:t>
+      </w:r>
+      <w:proofErr w:type="spellStart"/>
+      <w:r>
+        <w:t>rezervisane</w:t>
+      </w:r>
+      <w:proofErr w:type="spellEnd"/>
+      <w:r>
+        <w:t xml:space="preserve"> </w:t>
+      </w:r>
+      <w:proofErr w:type="spellStart"/>
+      <w:r>
+        <w:t>lekove</w:t>
+      </w:r>
+      <w:proofErr w:type="spellEnd"/>
     </w:p>
     <w:p>
       <w:pPr>
         <w:pStyle w:val="Heading3"/>
       </w:pPr>
-      <w:r>
-        <w:t>Opis konfliktnih situacija</w:t>
-      </w:r>
+      <w:proofErr w:type="spellStart"/>
+      <w:r>
+        <w:t>Opis</w:t>
+      </w:r>
+      <w:proofErr w:type="spellEnd"/>
+      <w:r>
+        <w:t xml:space="preserve"> </w:t>
+      </w:r>
+      <w:proofErr w:type="spellStart"/>
+      <w:r>
+        <w:t>konfliktnih</w:t>
+      </w:r>
+      <w:proofErr w:type="spellEnd"/>
+      <w:r>
+        <w:t xml:space="preserve"> </w:t>
+      </w:r>
+      <w:proofErr w:type="spellStart"/>
+      <w:r>
+        <w:t>situacija</w:t>
+      </w:r>
+      <w:proofErr w:type="spellEnd"/>
     </w:p>
     <w:p>
       <w:pPr>
         <w:ind w:left="720"/>
       </w:pPr>
-      <w:r>
-        <w:t>Ukoliko više pacijenata rezerviše isti lek u apoteci moguće je da se desi da se informacija o ukupnoj količini leka ne ažurira na pravilan način</w:t>
-      </w:r>
+      <w:proofErr w:type="spellStart"/>
+      <w:r>
+        <w:t>Ukoliko</w:t>
+      </w:r>
+      <w:proofErr w:type="spellEnd"/>
+      <w:r>
+        <w:t xml:space="preserve"> </w:t>
+      </w:r>
+      <w:proofErr w:type="spellStart"/>
+      <w:r>
+        <w:t>više</w:t>
+      </w:r>
+      <w:proofErr w:type="spellEnd"/>
+      <w:r>
+        <w:t xml:space="preserve"> </w:t>
+      </w:r>
+      <w:proofErr w:type="spellStart"/>
+      <w:r>
+        <w:t>pacijenata</w:t>
+      </w:r>
+      <w:proofErr w:type="spellEnd"/>
+      <w:r>
+        <w:t xml:space="preserve"> </w:t>
+      </w:r>
+      <w:proofErr w:type="spellStart"/>
+      <w:r>
+        <w:t>rezerviše</w:t>
+      </w:r>
+      <w:proofErr w:type="spellEnd"/>
+      <w:r>
+        <w:t xml:space="preserve"> isti lek u </w:t>
+      </w:r>
+      <w:proofErr w:type="spellStart"/>
+      <w:r>
+        <w:t>apoteci</w:t>
+      </w:r>
+      <w:proofErr w:type="spellEnd"/>
+      <w:r>
+        <w:t xml:space="preserve"> </w:t>
+      </w:r>
+      <w:proofErr w:type="spellStart"/>
+      <w:r>
+        <w:t>moguće</w:t>
+      </w:r>
+      <w:proofErr w:type="spellEnd"/>
+      <w:r>
+        <w:t xml:space="preserve"> je da se desi da se </w:t>
+      </w:r>
+      <w:proofErr w:type="spellStart"/>
+      <w:r>
+        <w:t>informacija</w:t>
+      </w:r>
+      <w:proofErr w:type="spellEnd"/>
+      <w:r>
+        <w:t xml:space="preserve"> o </w:t>
+      </w:r>
+      <w:proofErr w:type="spellStart"/>
+      <w:r>
+        <w:t>ukupnoj</w:t>
+      </w:r>
+      <w:proofErr w:type="spellEnd"/>
+      <w:r>
+        <w:t xml:space="preserve"> </w:t>
+      </w:r>
+      <w:proofErr w:type="spellStart"/>
+      <w:r>
+        <w:t>količini</w:t>
+      </w:r>
+      <w:proofErr w:type="spellEnd"/>
+      <w:r>
+        <w:t xml:space="preserve"> </w:t>
+      </w:r>
+      <w:proofErr w:type="spellStart"/>
+      <w:r>
+        <w:t>leka</w:t>
+      </w:r>
+      <w:proofErr w:type="spellEnd"/>
+      <w:r>
+        <w:t xml:space="preserve"> ne </w:t>
+      </w:r>
+      <w:proofErr w:type="spellStart"/>
+      <w:r>
+        <w:t>ažurira</w:t>
+      </w:r>
+      <w:proofErr w:type="spellEnd"/>
+      <w:r>
+        <w:t xml:space="preserve"> </w:t>
+      </w:r>
+      <w:proofErr w:type="spellStart"/>
+      <w:r>
+        <w:t>na</w:t>
+      </w:r>
+      <w:proofErr w:type="spellEnd"/>
+      <w:r>
+        <w:t xml:space="preserve"> </w:t>
+      </w:r>
+      <w:proofErr w:type="spellStart"/>
+      <w:r>
+        <w:t>pravilan</w:t>
+      </w:r>
+      <w:proofErr w:type="spellEnd"/>
+      <w:r>
+        <w:t xml:space="preserve"> </w:t>
+      </w:r>
+      <w:proofErr w:type="spellStart"/>
+      <w:r>
+        <w:t>način</w:t>
+      </w:r>
+      <w:proofErr w:type="spellEnd"/>
       <w:r>
         <w:t>.</w:t>
       </w:r>
@@ -71,42 +448,625 @@
       <w:pPr>
         <w:ind w:left="720"/>
       </w:pPr>
-      <w:r>
-        <w:t>Svaka rezervacija pravi transakciju koja proverava stanje leka, rezerviše lekove za pacijenta, na ažurira količinu leka. Ukolko se u toku te transakcije započela još jedna rezervacija, količina leka se neće ažurirati za obe apoteke.</w:t>
+      <w:proofErr w:type="spellStart"/>
+      <w:r>
+        <w:t>Svaka</w:t>
+      </w:r>
+      <w:proofErr w:type="spellEnd"/>
+      <w:r>
+        <w:t xml:space="preserve"> </w:t>
+      </w:r>
+      <w:proofErr w:type="spellStart"/>
+      <w:r>
+        <w:t>rezervacija</w:t>
+      </w:r>
+      <w:proofErr w:type="spellEnd"/>
+      <w:r>
+        <w:t xml:space="preserve"> </w:t>
+      </w:r>
+      <w:proofErr w:type="spellStart"/>
+      <w:r>
+        <w:t>pravi</w:t>
+      </w:r>
+      <w:proofErr w:type="spellEnd"/>
+      <w:r>
+        <w:t xml:space="preserve"> </w:t>
+      </w:r>
+      <w:proofErr w:type="spellStart"/>
+      <w:r>
+        <w:t>transakciju</w:t>
+      </w:r>
+      <w:proofErr w:type="spellEnd"/>
+      <w:r>
+        <w:t xml:space="preserve"> </w:t>
+      </w:r>
+      <w:proofErr w:type="spellStart"/>
+      <w:r>
+        <w:t>koja</w:t>
+      </w:r>
+      <w:proofErr w:type="spellEnd"/>
+      <w:r>
+        <w:t xml:space="preserve"> </w:t>
+      </w:r>
+      <w:proofErr w:type="spellStart"/>
+      <w:r>
+        <w:t>proverava</w:t>
+      </w:r>
+      <w:proofErr w:type="spellEnd"/>
+      <w:r>
+        <w:t xml:space="preserve"> </w:t>
+      </w:r>
+      <w:proofErr w:type="spellStart"/>
+      <w:r>
+        <w:t>stanje</w:t>
+      </w:r>
+      <w:proofErr w:type="spellEnd"/>
+      <w:r>
+        <w:t xml:space="preserve"> </w:t>
+      </w:r>
+      <w:proofErr w:type="spellStart"/>
+      <w:r>
+        <w:t>leka</w:t>
+      </w:r>
+      <w:proofErr w:type="spellEnd"/>
+      <w:r>
+        <w:t xml:space="preserve">, </w:t>
+      </w:r>
+      <w:proofErr w:type="spellStart"/>
+      <w:r>
+        <w:t>rezerviše</w:t>
+      </w:r>
+      <w:proofErr w:type="spellEnd"/>
+      <w:r>
+        <w:t xml:space="preserve"> </w:t>
+      </w:r>
+      <w:proofErr w:type="spellStart"/>
+      <w:r>
+        <w:t>lekove</w:t>
+      </w:r>
+      <w:proofErr w:type="spellEnd"/>
+      <w:r>
+        <w:t xml:space="preserve"> za </w:t>
+      </w:r>
+      <w:proofErr w:type="spellStart"/>
+      <w:r>
+        <w:t>pacijenta</w:t>
+      </w:r>
+      <w:proofErr w:type="spellEnd"/>
+      <w:r>
+        <w:t xml:space="preserve">, </w:t>
+      </w:r>
+      <w:r>
+        <w:t>p</w:t>
+      </w:r>
+      <w:r>
+        <w:t xml:space="preserve">a </w:t>
+      </w:r>
+      <w:proofErr w:type="spellStart"/>
+      <w:r>
+        <w:t>ažurira</w:t>
+      </w:r>
+      <w:proofErr w:type="spellEnd"/>
+      <w:r>
+        <w:t xml:space="preserve"> </w:t>
+      </w:r>
+      <w:proofErr w:type="spellStart"/>
+      <w:r>
+        <w:t>količinu</w:t>
+      </w:r>
+      <w:proofErr w:type="spellEnd"/>
+      <w:r>
+        <w:t xml:space="preserve"> </w:t>
+      </w:r>
+      <w:proofErr w:type="spellStart"/>
+      <w:r>
+        <w:t>leka</w:t>
+      </w:r>
+      <w:proofErr w:type="spellEnd"/>
+      <w:r>
+        <w:t xml:space="preserve">. </w:t>
+      </w:r>
+      <w:proofErr w:type="spellStart"/>
+      <w:r>
+        <w:t>Ukolko</w:t>
+      </w:r>
+      <w:proofErr w:type="spellEnd"/>
+      <w:r>
+        <w:t xml:space="preserve"> se u </w:t>
+      </w:r>
+      <w:proofErr w:type="spellStart"/>
+      <w:r>
+        <w:t>toku</w:t>
+      </w:r>
+      <w:proofErr w:type="spellEnd"/>
+      <w:r>
+        <w:t xml:space="preserve"> te </w:t>
+      </w:r>
+      <w:proofErr w:type="spellStart"/>
+      <w:r>
+        <w:t>transakcije</w:t>
+      </w:r>
+      <w:proofErr w:type="spellEnd"/>
+      <w:r>
+        <w:t xml:space="preserve"> </w:t>
+      </w:r>
+      <w:proofErr w:type="spellStart"/>
+      <w:r>
+        <w:t>započela</w:t>
+      </w:r>
+      <w:proofErr w:type="spellEnd"/>
+      <w:r>
+        <w:t xml:space="preserve"> </w:t>
+      </w:r>
+      <w:proofErr w:type="spellStart"/>
+      <w:r>
+        <w:t>još</w:t>
+      </w:r>
+      <w:proofErr w:type="spellEnd"/>
+      <w:r>
+        <w:t xml:space="preserve"> </w:t>
+      </w:r>
+      <w:proofErr w:type="spellStart"/>
+      <w:r>
+        <w:t>jedna</w:t>
+      </w:r>
+      <w:proofErr w:type="spellEnd"/>
+      <w:r>
+        <w:t xml:space="preserve"> </w:t>
+      </w:r>
+      <w:proofErr w:type="spellStart"/>
+      <w:r>
+        <w:t>rezervacija</w:t>
+      </w:r>
+      <w:proofErr w:type="spellEnd"/>
+      <w:r>
+        <w:t xml:space="preserve">, </w:t>
+      </w:r>
+      <w:proofErr w:type="spellStart"/>
+      <w:r>
+        <w:t>količina</w:t>
+      </w:r>
+      <w:proofErr w:type="spellEnd"/>
+      <w:r>
+        <w:t xml:space="preserve"> </w:t>
+      </w:r>
+      <w:proofErr w:type="spellStart"/>
+      <w:r>
+        <w:t>leka</w:t>
+      </w:r>
+      <w:proofErr w:type="spellEnd"/>
+      <w:r>
+        <w:t xml:space="preserve"> se </w:t>
+      </w:r>
+      <w:proofErr w:type="spellStart"/>
+      <w:r>
+        <w:t>neće</w:t>
+      </w:r>
+      <w:proofErr w:type="spellEnd"/>
+      <w:r>
+        <w:t xml:space="preserve"> </w:t>
+      </w:r>
+      <w:proofErr w:type="spellStart"/>
+      <w:r>
+        <w:t>ažurirati</w:t>
+      </w:r>
+      <w:proofErr w:type="spellEnd"/>
+      <w:r>
+        <w:t xml:space="preserve"> za </w:t>
+      </w:r>
+      <w:proofErr w:type="spellStart"/>
+      <w:r>
+        <w:t>obe</w:t>
+      </w:r>
+      <w:proofErr w:type="spellEnd"/>
+      <w:r>
+        <w:t xml:space="preserve"> </w:t>
+      </w:r>
+      <w:proofErr w:type="spellStart"/>
+      <w:r>
+        <w:t>apoteke</w:t>
+      </w:r>
+      <w:proofErr w:type="spellEnd"/>
+      <w:r>
+        <w:t>.</w:t>
       </w:r>
     </w:p>
     <w:p>
       <w:pPr>
         <w:pStyle w:val="Heading3"/>
       </w:pPr>
-      <w:r>
-        <w:t>Ilustracija konfliktne situacije</w:t>
-      </w:r>
-    </w:p>
-    <w:p/>
-    <w:p/>
-    <w:p>
-      <w:pPr>
-        <w:pStyle w:val="Heading2"/>
-      </w:pPr>
-      <w:r>
-        <w:t>Ocenjivanje Apoteke, Leka I Doktora</w:t>
-      </w:r>
+      <w:proofErr w:type="spellStart"/>
+      <w:r>
+        <w:t>Ilustracija</w:t>
+      </w:r>
+      <w:proofErr w:type="spellEnd"/>
+      <w:r>
+        <w:t xml:space="preserve"> </w:t>
+      </w:r>
+      <w:proofErr w:type="spellStart"/>
+      <w:r>
+        <w:t>konfliktne</w:t>
+      </w:r>
+      <w:proofErr w:type="spellEnd"/>
+      <w:r>
+        <w:t xml:space="preserve"> </w:t>
+      </w:r>
+      <w:proofErr w:type="spellStart"/>
+      <w:r>
+        <w:t>situacije</w:t>
+      </w:r>
+      <w:proofErr w:type="spellEnd"/>
     </w:p>
     <w:p>
       <w:pPr>
-        <w:rPr>
-          <w:lang w:val="sr-Latn-RS"/>
-        </w:rPr>
-      </w:pPr>
-      <w:r>
-        <w:t>Pacijent ima opciju ukoliko je koristio neku uslugu apoteke ili leka ili doktora, da oceni davaoca te usluge. Ako je imao posetu kod dermatologa mo</w:t>
-      </w:r>
-      <w:r>
-        <w:rPr>
-          <w:lang w:val="sr-Latn-RS"/>
-        </w:rPr>
-        <w:t>že da oceni tog dermatologa i apoteku gde taj dermatolog radi. Slično ako rezerviše i preuzme lek, ima pravo da rezerviše i apoteku i konkretno taj lek.</w:t>
+        <w:ind w:left="720"/>
+        <w:rPr>
+          <w:lang w:val="sr-Latn-RS"/>
+        </w:rPr>
+      </w:pPr>
+      <w:r>
+        <w:t xml:space="preserve">Na </w:t>
+      </w:r>
+      <w:proofErr w:type="spellStart"/>
+      <w:r>
+        <w:t>slici</w:t>
+      </w:r>
+      <w:proofErr w:type="spellEnd"/>
+      <w:r>
+        <w:t xml:space="preserve"> </w:t>
+      </w:r>
+      <w:proofErr w:type="spellStart"/>
+      <w:r>
+        <w:t>ispod</w:t>
+      </w:r>
+      <w:proofErr w:type="spellEnd"/>
+      <w:r>
+        <w:t xml:space="preserve"> </w:t>
+      </w:r>
+      <w:proofErr w:type="spellStart"/>
+      <w:r>
+        <w:t>vidimo</w:t>
+      </w:r>
+      <w:proofErr w:type="spellEnd"/>
+      <w:r>
+        <w:t xml:space="preserve"> problem </w:t>
+      </w:r>
+      <w:proofErr w:type="spellStart"/>
+      <w:r>
+        <w:t>kada</w:t>
+      </w:r>
+      <w:proofErr w:type="spellEnd"/>
+      <w:r>
+        <w:t xml:space="preserve"> </w:t>
+      </w:r>
+      <w:proofErr w:type="spellStart"/>
+      <w:r>
+        <w:t>dva</w:t>
+      </w:r>
+      <w:proofErr w:type="spellEnd"/>
+      <w:r>
+        <w:t xml:space="preserve"> </w:t>
+      </w:r>
+      <w:proofErr w:type="spellStart"/>
+      <w:r>
+        <w:t>pacijenta</w:t>
+      </w:r>
+      <w:proofErr w:type="spellEnd"/>
+      <w:r>
+        <w:t xml:space="preserve"> </w:t>
+      </w:r>
+      <w:proofErr w:type="spellStart"/>
+      <w:r>
+        <w:t>rezervi</w:t>
+      </w:r>
+      <w:proofErr w:type="spellEnd"/>
+      <w:r>
+        <w:rPr>
+          <w:lang w:val="sr-Latn-RS"/>
+        </w:rPr>
+        <w:t xml:space="preserve">šu isti lek u malom vremenskom intervalu, dešava se problem „UNREPEATABLE </w:t>
+      </w:r>
+      <w:proofErr w:type="gramStart"/>
+      <w:r>
+        <w:rPr>
+          <w:lang w:val="sr-Latn-RS"/>
+        </w:rPr>
+        <w:t>READ“ odnosno</w:t>
+      </w:r>
+      <w:proofErr w:type="gramEnd"/>
+      <w:r>
+        <w:rPr>
+          <w:lang w:val="sr-Latn-RS"/>
+        </w:rPr>
+        <w:t xml:space="preserve"> da se stanje dobavljenog objekta menja u toku transakcije. Konkretno pacijent 1 menja stanje, nakon što je pacijent 2 dobio objekat sa trenutnim stanjem. Rezultat je da promena pacijenta 1 će biti pregažena </w:t>
+      </w:r>
+      <w:r>
+        <w:rPr>
+          <w:lang w:val="sr-Latn-RS"/>
+        </w:rPr>
+        <w:t>promenom</w:t>
+      </w:r>
+      <w:r>
+        <w:rPr>
+          <w:lang w:val="sr-Latn-RS"/>
+        </w:rPr>
+        <w:t xml:space="preserve"> drugog pacijenta</w:t>
+      </w:r>
+    </w:p>
+    <w:p>
+      <w:r>
+        <w:rPr>
+          <w:noProof/>
+        </w:rPr>
+        <w:drawing>
+          <wp:inline distT="0" distB="0" distL="0" distR="0" wp14:anchorId="39663072" wp14:editId="39DAA94F">
+            <wp:extent cx="5943600" cy="3772584"/>
+            <wp:effectExtent l="0" t="0" r="0" b="0"/>
+            <wp:docPr id="2" name="Picture 2"/>
+            <wp:cNvGraphicFramePr>
+              <a:graphicFrameLocks xmlns:a="http://schemas.openxmlformats.org/drawingml/2006/main" noChangeAspect="1"/>
+            </wp:cNvGraphicFramePr>
+            <a:graphic xmlns:a="http://schemas.openxmlformats.org/drawingml/2006/main">
+              <a:graphicData uri="http://schemas.openxmlformats.org/drawingml/2006/picture">
+                <pic:pic xmlns:pic="http://schemas.openxmlformats.org/drawingml/2006/picture">
+                  <pic:nvPicPr>
+                    <pic:cNvPr id="2" name="Picture 2"/>
+                    <pic:cNvPicPr>
+                      <a:picLocks noChangeAspect="1" noChangeArrowheads="1"/>
+                    </pic:cNvPicPr>
+                  </pic:nvPicPr>
+                  <pic:blipFill>
+                    <a:blip r:embed="rId5" cstate="print">
+                      <a:extLst>
+                        <a:ext uri="{28A0092B-C50C-407E-A947-70E740481C1C}">
+                          <a14:useLocalDpi xmlns:a14="http://schemas.microsoft.com/office/drawing/2010/main" val="0"/>
+                        </a:ext>
+                      </a:extLst>
+                    </a:blip>
+                    <a:stretch>
+                      <a:fillRect/>
+                    </a:stretch>
+                  </pic:blipFill>
+                  <pic:spPr bwMode="auto">
+                    <a:xfrm>
+                      <a:off x="0" y="0"/>
+                      <a:ext cx="5943600" cy="3772584"/>
+                    </a:xfrm>
+                    <a:prstGeom prst="rect">
+                      <a:avLst/>
+                    </a:prstGeom>
+                    <a:noFill/>
+                    <a:ln>
+                      <a:noFill/>
+                    </a:ln>
+                  </pic:spPr>
+                </pic:pic>
+              </a:graphicData>
+            </a:graphic>
+          </wp:inline>
+        </w:drawing>
+      </w:r>
+    </w:p>
+    <w:p>
+      <w:pPr>
+        <w:pStyle w:val="Heading3"/>
+      </w:pPr>
+      <w:proofErr w:type="spellStart"/>
+      <w:r>
+        <w:lastRenderedPageBreak/>
+        <w:t>Rešenje</w:t>
+      </w:r>
+      <w:proofErr w:type="spellEnd"/>
+      <w:r>
+        <w:t xml:space="preserve"> </w:t>
+      </w:r>
+      <w:proofErr w:type="spellStart"/>
+      <w:r>
+        <w:t>konflikta</w:t>
+      </w:r>
+      <w:proofErr w:type="spellEnd"/>
+    </w:p>
+    <w:p>
+      <w:pPr>
+        <w:ind w:left="720"/>
+        <w:rPr>
+          <w:lang w:val="sr-Latn-RS"/>
+        </w:rPr>
+      </w:pPr>
+      <w:r>
+        <w:t xml:space="preserve">Problem je </w:t>
+      </w:r>
+      <w:proofErr w:type="spellStart"/>
+      <w:r>
+        <w:t>rešen</w:t>
+      </w:r>
+      <w:proofErr w:type="spellEnd"/>
+      <w:r>
+        <w:t xml:space="preserve"> </w:t>
+      </w:r>
+      <w:proofErr w:type="spellStart"/>
+      <w:r>
+        <w:t>korišćenjem</w:t>
+      </w:r>
+      <w:proofErr w:type="spellEnd"/>
+      <w:r>
+        <w:t xml:space="preserve"> </w:t>
+      </w:r>
+      <w:proofErr w:type="spellStart"/>
+      <w:r>
+        <w:t>optimističnog</w:t>
+      </w:r>
+      <w:proofErr w:type="spellEnd"/>
+      <w:r>
+        <w:t xml:space="preserve"> </w:t>
+      </w:r>
+      <w:proofErr w:type="spellStart"/>
+      <w:r>
+        <w:t>zaključavanja</w:t>
+      </w:r>
+      <w:proofErr w:type="spellEnd"/>
+      <w:r>
+        <w:t xml:space="preserve">, u </w:t>
+      </w:r>
+      <w:proofErr w:type="spellStart"/>
+      <w:r>
+        <w:t>klasu</w:t>
+      </w:r>
+      <w:proofErr w:type="spellEnd"/>
+      <w:r>
+        <w:t xml:space="preserve"> </w:t>
+      </w:r>
+      <w:proofErr w:type="spellStart"/>
+      <w:r>
+        <w:t>koja</w:t>
+      </w:r>
+      <w:proofErr w:type="spellEnd"/>
+      <w:r>
+        <w:t xml:space="preserve"> </w:t>
+      </w:r>
+      <w:proofErr w:type="spellStart"/>
+      <w:r>
+        <w:t>sadrži</w:t>
+      </w:r>
+      <w:proofErr w:type="spellEnd"/>
+      <w:r>
+        <w:t xml:space="preserve"> </w:t>
+      </w:r>
+      <w:proofErr w:type="spellStart"/>
+      <w:r>
+        <w:t>količinu</w:t>
+      </w:r>
+      <w:proofErr w:type="spellEnd"/>
+      <w:r>
+        <w:t xml:space="preserve"> </w:t>
+      </w:r>
+      <w:r>
+        <w:t>(</w:t>
+      </w:r>
+      <w:proofErr w:type="spellStart"/>
+      <w:r>
+        <w:t>koja</w:t>
+      </w:r>
+      <w:proofErr w:type="spellEnd"/>
+      <w:r>
+        <w:t xml:space="preserve"> </w:t>
+      </w:r>
+      <w:proofErr w:type="spellStart"/>
+      <w:r>
+        <w:t>nam</w:t>
+      </w:r>
+      <w:proofErr w:type="spellEnd"/>
+      <w:r>
+        <w:t xml:space="preserve"> </w:t>
+      </w:r>
+      <w:proofErr w:type="spellStart"/>
+      <w:r>
+        <w:t>predstavlja</w:t>
+      </w:r>
+      <w:proofErr w:type="spellEnd"/>
+      <w:r>
+        <w:t xml:space="preserve"> problem </w:t>
+      </w:r>
+      <w:proofErr w:type="spellStart"/>
+      <w:r>
+        <w:t>tokom</w:t>
+      </w:r>
+      <w:proofErr w:type="spellEnd"/>
+      <w:r>
+        <w:t xml:space="preserve"> </w:t>
+      </w:r>
+      <w:proofErr w:type="spellStart"/>
+      <w:r>
+        <w:t>ažuriranja</w:t>
+      </w:r>
+      <w:proofErr w:type="spellEnd"/>
+      <w:r>
+        <w:t xml:space="preserve">) </w:t>
+      </w:r>
+      <w:r>
+        <w:t xml:space="preserve">smo </w:t>
+      </w:r>
+      <w:proofErr w:type="spellStart"/>
+      <w:r>
+        <w:t>dodali</w:t>
+      </w:r>
+      <w:proofErr w:type="spellEnd"/>
+      <w:r>
+        <w:t xml:space="preserve"> polje version I </w:t>
+      </w:r>
+      <w:proofErr w:type="spellStart"/>
+      <w:r>
+        <w:t>anotirali</w:t>
+      </w:r>
+      <w:proofErr w:type="spellEnd"/>
+      <w:r>
+        <w:t xml:space="preserve"> </w:t>
+      </w:r>
+      <w:proofErr w:type="spellStart"/>
+      <w:r>
+        <w:t>sa</w:t>
+      </w:r>
+      <w:proofErr w:type="spellEnd"/>
+      <w:r>
+        <w:t xml:space="preserve"> @Version</w:t>
+      </w:r>
+      <w:r>
+        <w:rPr>
+          <w:lang w:val="sr-Latn-RS"/>
+        </w:rPr>
+        <w:t>.</w:t>
+      </w:r>
+    </w:p>
+    <w:p>
+      <w:pPr>
+        <w:ind w:left="720"/>
+        <w:rPr>
+          <w:lang w:val="sr-Latn-RS"/>
+        </w:rPr>
+      </w:pPr>
+      <w:r>
+        <w:rPr>
+          <w:lang w:val="sr-Latn-RS"/>
+        </w:rPr>
+        <w:t xml:space="preserve">Na taj način prilikom dobavljanja objekta iz baze dobavljamo i verziju tog objekta, kada ažuriramo ako primetimo da se verzija ne poklapa sa originalno dobijenom to nam je znak da je neko već menjao taj podatak i da ne bi smeli da menjamo </w:t>
+      </w:r>
+      <w:r>
+        <w:rPr>
+          <w:lang w:val="sr-Latn-RS"/>
+        </w:rPr>
+        <w:t>ponovo taj podatak. Pacijent će dobiti grešku da je rezervacija neuspešna i da pokuša ponovo</w:t>
+      </w:r>
+      <w:r>
+        <w:rPr>
+          <w:lang w:val="sr-Latn-RS"/>
+        </w:rPr>
+        <w:t>.</w:t>
+      </w:r>
+    </w:p>
+    <w:p>
+      <w:pPr>
+        <w:ind w:left="720"/>
+        <w:rPr>
+          <w:lang w:val="sr-Latn-RS"/>
+        </w:rPr>
+      </w:pPr>
+    </w:p>
+    <w:p>
+      <w:pPr>
+        <w:pStyle w:val="Heading2"/>
+        <w:rPr>
+          <w:b/>
+          <w:bCs/>
+          <w:lang w:val="sr-Latn-RS"/>
+        </w:rPr>
+      </w:pPr>
+      <w:r>
+        <w:rPr>
+          <w:b/>
+          <w:bCs/>
+          <w:lang w:val="sr-Latn-RS"/>
+        </w:rPr>
+        <w:t>Zakazivanje termina kod Dermatologa</w:t>
       </w:r>
     </w:p>
     <w:p>
@@ -114,7 +1074,7 @@
         <w:pStyle w:val="Heading3"/>
         <w:numPr>
           <w:ilvl w:val="0"/>
-          <w:numId w:val="50"/>
+          <w:numId w:val="9"/>
         </w:numPr>
         <w:rPr>
           <w:lang w:val="sr-Latn-RS"/>
@@ -124,7 +1084,7 @@
         <w:rPr>
           <w:lang w:val="sr-Latn-RS"/>
         </w:rPr>
-        <w:t>Opis konfliktnih situacija</w:t>
+        <w:t>Opis konfliktne situacije</w:t>
       </w:r>
     </w:p>
     <w:p>
@@ -138,20 +1098,30 @@
         <w:rPr>
           <w:lang w:val="sr-Latn-RS"/>
         </w:rPr>
-        <w:t xml:space="preserve">Ako isti korisnik pokuša da pošalje dva uzastopna zahteva za ocenjivanje, može da se desi problem sa </w:t>
-      </w:r>
-      <w:r>
-        <w:rPr>
-          <w:lang w:val="sr-Latn-RS"/>
-        </w:rPr>
-        <w:t>konkurentnim pristupom, konkretno ocena će se uvažiti dva puta. Pošto su oba zahteva proverila da taj pacijent nije već ocenio taj objekat, prema tome oba zahteva će proći tu proveru i biće im dozvoljen unos ocene u sistem za oba zahteva.</w:t>
+        <w:t>Pacijenti imaju pravo da zakažu već postojeće termine kod dermatologa iz liste slobodnih termina. Ako dva pacijente skoro istovremeno pokušaju da zakažu, desiće se situacija da oba pacijenta zakažu isti termin</w:t>
+      </w:r>
+      <w:r>
+        <w:rPr>
+          <w:lang w:val="sr-Latn-RS"/>
+        </w:rPr>
+        <w:t>.</w:t>
       </w:r>
     </w:p>
     <w:p>
       <w:pPr>
         <w:pStyle w:val="Heading3"/>
-      </w:pPr>
-      <w:r>
+        <w:numPr>
+          <w:ilvl w:val="0"/>
+          <w:numId w:val="9"/>
+        </w:numPr>
+        <w:rPr>
+          <w:lang w:val="sr-Latn-RS"/>
+        </w:rPr>
+      </w:pPr>
+      <w:r>
+        <w:rPr>
+          <w:lang w:val="sr-Latn-RS"/>
+        </w:rPr>
         <w:t>Ilustracija konfliktne situacije</w:t>
       </w:r>
     </w:p>
@@ -166,24 +1136,792 @@
         <w:rPr>
           <w:lang w:val="sr-Latn-RS"/>
         </w:rPr>
-        <w:t xml:space="preserve">Na slici je prikazan pojednostavljen proces davanja ocene apoteci. Problem nastaje kada </w:t>
-      </w:r>
-      <w:r>
-        <w:rPr>
-          <w:lang w:val="sr-Latn-RS"/>
-        </w:rPr>
-        <w:t>pacijent dva puta za redom pošalje zahtev za ocenu.</w:t>
+        <w:t>Prikazan je scenario kada dva pacijanta prave opisanu konfliktnu situaciju. Oba pacijenta dobavljaju termin, i pošto zaključuju da nije nikom dodeljen oba pacijenta će pokušati da dodele sebe tom terminu. Rezultat je da će druga transakcija pregaziti prvog zakazanog pacijenta.</w:t>
       </w:r>
     </w:p>
     <w:p>
       <w:pPr>
+        <w:rPr>
+          <w:lang w:val="sr-Latn-RS"/>
+        </w:rPr>
+      </w:pPr>
+      <w:r>
+        <w:rPr>
+          <w:noProof/>
+          <w:lang w:val="sr-Latn-RS"/>
+        </w:rPr>
+        <w:drawing>
+          <wp:inline distT="0" distB="0" distL="0" distR="0" wp14:anchorId="1FE13419" wp14:editId="6A760F1E">
+            <wp:extent cx="5943600" cy="3790950"/>
+            <wp:effectExtent l="0" t="0" r="0" b="0"/>
+            <wp:docPr id="3" name="Picture 3"/>
+            <wp:cNvGraphicFramePr>
+              <a:graphicFrameLocks xmlns:a="http://schemas.openxmlformats.org/drawingml/2006/main" noChangeAspect="1"/>
+            </wp:cNvGraphicFramePr>
+            <a:graphic xmlns:a="http://schemas.openxmlformats.org/drawingml/2006/main">
+              <a:graphicData uri="http://schemas.openxmlformats.org/drawingml/2006/picture">
+                <pic:pic xmlns:pic="http://schemas.openxmlformats.org/drawingml/2006/picture">
+                  <pic:nvPicPr>
+                    <pic:cNvPr id="0" name="Picture 2"/>
+                    <pic:cNvPicPr>
+                      <a:picLocks noChangeAspect="1" noChangeArrowheads="1"/>
+                    </pic:cNvPicPr>
+                  </pic:nvPicPr>
+                  <pic:blipFill>
+                    <a:blip r:embed="rId6" cstate="print">
+                      <a:extLst>
+                        <a:ext uri="{28A0092B-C50C-407E-A947-70E740481C1C}">
+                          <a14:useLocalDpi xmlns:a14="http://schemas.microsoft.com/office/drawing/2010/main" val="0"/>
+                        </a:ext>
+                      </a:extLst>
+                    </a:blip>
+                    <a:srcRect/>
+                    <a:stretch>
+                      <a:fillRect/>
+                    </a:stretch>
+                  </pic:blipFill>
+                  <pic:spPr bwMode="auto">
+                    <a:xfrm>
+                      <a:off x="0" y="0"/>
+                      <a:ext cx="5943600" cy="3790950"/>
+                    </a:xfrm>
+                    <a:prstGeom prst="rect">
+                      <a:avLst/>
+                    </a:prstGeom>
+                    <a:noFill/>
+                    <a:ln>
+                      <a:noFill/>
+                    </a:ln>
+                  </pic:spPr>
+                </pic:pic>
+              </a:graphicData>
+            </a:graphic>
+          </wp:inline>
+        </w:drawing>
+      </w:r>
+    </w:p>
+    <w:p>
+      <w:pPr>
+        <w:rPr>
+          <w:lang w:val="sr-Latn-RS"/>
+        </w:rPr>
+      </w:pPr>
+    </w:p>
+    <w:p>
+      <w:pPr>
+        <w:pStyle w:val="Heading3"/>
+        <w:numPr>
+          <w:ilvl w:val="0"/>
+          <w:numId w:val="9"/>
+        </w:numPr>
+        <w:rPr>
+          <w:lang w:val="sr-Latn-RS"/>
+        </w:rPr>
+      </w:pPr>
+      <w:r>
+        <w:rPr>
+          <w:lang w:val="sr-Latn-RS"/>
+        </w:rPr>
+        <w:lastRenderedPageBreak/>
+        <w:t>Rešenje konflikta</w:t>
+      </w:r>
+    </w:p>
+    <w:p>
+      <w:pPr>
+        <w:ind w:left="720"/>
+        <w:rPr>
+          <w:lang w:val="sr-Latn-RS"/>
+        </w:rPr>
+      </w:pPr>
+      <w:r>
+        <w:rPr>
+          <w:lang w:val="sr-Latn-RS"/>
+        </w:rPr>
+        <w:t>Pošto se ovde samo menja stanje nekog objekta</w:t>
+      </w:r>
+      <w:r>
+        <w:rPr>
+          <w:lang w:val="sr-Latn-RS"/>
+        </w:rPr>
+        <w:t xml:space="preserve"> možemo jednostavno zaključati uz pomoć optimističnog zaključavanja slično kako je rešen problem sa rezervacijom leka. U klasu modela termina (Appointment) ćemo dodati polje version anotiran sa </w:t>
+      </w:r>
+      <w:r>
+        <w:t>@</w:t>
+      </w:r>
+      <w:r>
+        <w:rPr>
+          <w:lang w:val="sr-Latn-RS"/>
+        </w:rPr>
+        <w:t>Version. Svaka promena u bazi će promeni verziju tog termina. Na taj način znamo da li je u međuvremeno neko već menjao podatke, kada pokušamo da i mi promenimo stanje.</w:t>
+      </w:r>
+    </w:p>
+    <w:p>
+      <w:pPr>
+        <w:ind w:left="720"/>
+      </w:pPr>
+      <w:r>
+        <w:rPr>
+          <w:lang w:val="sr-Latn-RS"/>
+        </w:rPr>
+        <w:t xml:space="preserve">Ova konfliktna situacija nije toliko opasna pošto ne šteti sistemu već samo </w:t>
+      </w:r>
+      <w:r>
+        <w:rPr>
+          <w:lang w:val="sr-Latn-RS"/>
+        </w:rPr>
+        <w:t>ne poštuje redosled koji je pacijent prvi zakazao, a sa druge strane oba pacijenta bi dobila potvrdu o uspešnoj rezervaciji iako je prvi pacijent</w:t>
+      </w:r>
+      <w:r>
+        <w:rPr>
+          <w:lang w:val="sr-Latn-RS"/>
+        </w:rPr>
+        <w:t xml:space="preserve"> u tom trenutku</w:t>
+      </w:r>
+      <w:r>
+        <w:rPr>
+          <w:lang w:val="sr-Latn-RS"/>
+        </w:rPr>
+        <w:t xml:space="preserve"> ostao bez termina.</w:t>
+      </w:r>
+    </w:p>
+    <w:p>
+      <w:pPr>
+        <w:rPr>
+          <w:lang w:val="sr-Latn-RS"/>
+        </w:rPr>
+      </w:pPr>
+    </w:p>
+    <w:p>
+      <w:pPr>
+        <w:pStyle w:val="Heading2"/>
+        <w:rPr>
+          <w:b/>
+          <w:bCs/>
+          <w:lang w:val="sr-Latn-RS"/>
+        </w:rPr>
+      </w:pPr>
+      <w:r>
+        <w:rPr>
+          <w:b/>
+          <w:bCs/>
+          <w:lang w:val="sr-Latn-RS"/>
+        </w:rPr>
+        <w:t>Zakazivanje termina kod farmacuta</w:t>
+      </w:r>
+    </w:p>
+    <w:p>
+      <w:pPr>
+        <w:pStyle w:val="Heading3"/>
+        <w:numPr>
+          <w:ilvl w:val="0"/>
+          <w:numId w:val="10"/>
+        </w:numPr>
+        <w:rPr>
+          <w:lang w:val="sr-Latn-RS"/>
+        </w:rPr>
+      </w:pPr>
+      <w:r>
+        <w:rPr>
+          <w:lang w:val="sr-Latn-RS"/>
+        </w:rPr>
+        <w:t>Opis konfliktne situacije</w:t>
+      </w:r>
+    </w:p>
+    <w:p>
+      <w:pPr>
+        <w:ind w:left="720"/>
+        <w:rPr>
+          <w:lang w:val="sr-Latn-RS"/>
+        </w:rPr>
+      </w:pPr>
+      <w:r>
+        <w:rPr>
+          <w:lang w:val="sr-Latn-RS"/>
+        </w:rPr>
+        <w:t xml:space="preserve">Pacijenti imaju opciju da </w:t>
+      </w:r>
+      <w:r>
+        <w:rPr>
+          <w:lang w:val="sr-Latn-RS"/>
+        </w:rPr>
+        <w:t xml:space="preserve">rezervišu termin u željeno vreme kod željenog farmaceuta. Problem je što je biranje vremena prepušteno pacijentima. I može se </w:t>
+      </w:r>
+      <w:r>
+        <w:rPr>
+          <w:lang w:val="sr-Latn-RS"/>
+        </w:rPr>
+        <w:t>desiti da dva pacijenta izaberu istog farmaceuta i vreme koje se poklapa. Ako ne zaštitimo ovaj slučaj,</w:t>
+      </w:r>
+      <w:r>
+        <w:rPr>
+          <w:lang w:val="sr-Latn-RS"/>
+        </w:rPr>
+        <w:t xml:space="preserve"> mogu</w:t>
+      </w:r>
+      <w:r>
+        <w:rPr>
+          <w:lang w:val="sr-Latn-RS"/>
+        </w:rPr>
+        <w:t xml:space="preserve"> napr</w:t>
+      </w:r>
+      <w:r>
+        <w:rPr>
+          <w:lang w:val="sr-Latn-RS"/>
+        </w:rPr>
+        <w:t>aviti</w:t>
+      </w:r>
+      <w:r>
+        <w:rPr>
+          <w:lang w:val="sr-Latn-RS"/>
+        </w:rPr>
+        <w:t xml:space="preserve"> dve rezervacije sa istim farmacutom u</w:t>
+      </w:r>
+      <w:r>
+        <w:rPr>
+          <w:lang w:val="sr-Latn-RS"/>
+        </w:rPr>
+        <w:t xml:space="preserve"> isto vreme ili vreme koje se preklapa</w:t>
+      </w:r>
+      <w:r>
+        <w:rPr>
+          <w:lang w:val="sr-Latn-RS"/>
+        </w:rPr>
+        <w:t>.</w:t>
+      </w:r>
+    </w:p>
+    <w:p>
+      <w:pPr>
+        <w:pStyle w:val="Heading3"/>
+        <w:numPr>
+          <w:ilvl w:val="0"/>
+          <w:numId w:val="10"/>
+        </w:numPr>
+        <w:rPr>
+          <w:lang w:val="sr-Latn-RS"/>
+        </w:rPr>
+      </w:pPr>
+      <w:r>
+        <w:rPr>
+          <w:lang w:val="sr-Latn-RS"/>
+        </w:rPr>
+        <w:t>Ilustracija konfliktne situacije</w:t>
+      </w:r>
+    </w:p>
+    <w:p>
+      <w:pPr>
+        <w:ind w:left="720"/>
+        <w:rPr>
+          <w:lang w:val="sr-Latn-RS"/>
+        </w:rPr>
+      </w:pPr>
+      <w:r>
+        <w:rPr>
+          <w:lang w:val="sr-Latn-RS"/>
+        </w:rPr>
+        <w:t xml:space="preserve">Slika ispod prikazuje </w:t>
+      </w:r>
+      <w:r>
+        <w:rPr>
+          <w:lang w:val="sr-Latn-RS"/>
+        </w:rPr>
+        <w:t>dva pacijenta koji dobavljaju svoje obaveze i obaveze željenog farmaceuta, pošto su zaključili da su u određeno vreme oboje slobodni, poslaće zahtev bazi da naprave termin sa tim doktorom u to vreme. Kako se ovo dodavanje vrši nakon provere da li su termini dodati koje je prošlo, Napraviće se dva termina sa istim farmacutom a različitim pacijentima</w:t>
+      </w:r>
+    </w:p>
+    <w:p>
+      <w:pPr>
+        <w:rPr>
+          <w:noProof/>
+          <w:lang w:val="sr-Latn-RS"/>
+        </w:rPr>
+      </w:pPr>
+    </w:p>
+    <w:p>
+      <w:pPr>
+        <w:rPr>
+          <w:lang w:val="sr-Latn-RS"/>
+        </w:rPr>
+      </w:pPr>
+      <w:r>
+        <w:rPr>
+          <w:noProof/>
+          <w:lang w:val="sr-Latn-RS"/>
+        </w:rPr>
+        <w:lastRenderedPageBreak/>
+        <w:drawing>
+          <wp:inline distT="0" distB="0" distL="0" distR="0" wp14:anchorId="1A01BA7C" wp14:editId="5F9FF29D">
+            <wp:extent cx="5943600" cy="5857875"/>
+            <wp:effectExtent l="0" t="0" r="0" b="9525"/>
+            <wp:docPr id="4" name="Picture 4"/>
+            <wp:cNvGraphicFramePr>
+              <a:graphicFrameLocks xmlns:a="http://schemas.openxmlformats.org/drawingml/2006/main" noChangeAspect="1"/>
+            </wp:cNvGraphicFramePr>
+            <a:graphic xmlns:a="http://schemas.openxmlformats.org/drawingml/2006/main">
+              <a:graphicData uri="http://schemas.openxmlformats.org/drawingml/2006/picture">
+                <pic:pic xmlns:pic="http://schemas.openxmlformats.org/drawingml/2006/picture">
+                  <pic:nvPicPr>
+                    <pic:cNvPr id="0" name="Picture 3"/>
+                    <pic:cNvPicPr>
+                      <a:picLocks noChangeAspect="1" noChangeArrowheads="1"/>
+                    </pic:cNvPicPr>
+                  </pic:nvPicPr>
+                  <pic:blipFill>
+                    <a:blip r:embed="rId7" cstate="print">
+                      <a:extLst>
+                        <a:ext uri="{28A0092B-C50C-407E-A947-70E740481C1C}">
+                          <a14:useLocalDpi xmlns:a14="http://schemas.microsoft.com/office/drawing/2010/main" val="0"/>
+                        </a:ext>
+                      </a:extLst>
+                    </a:blip>
+                    <a:srcRect/>
+                    <a:stretch>
+                      <a:fillRect/>
+                    </a:stretch>
+                  </pic:blipFill>
+                  <pic:spPr bwMode="auto">
+                    <a:xfrm>
+                      <a:off x="0" y="0"/>
+                      <a:ext cx="5943600" cy="5857875"/>
+                    </a:xfrm>
+                    <a:prstGeom prst="rect">
+                      <a:avLst/>
+                    </a:prstGeom>
+                    <a:noFill/>
+                    <a:ln>
+                      <a:noFill/>
+                    </a:ln>
+                  </pic:spPr>
+                </pic:pic>
+              </a:graphicData>
+            </a:graphic>
+          </wp:inline>
+        </w:drawing>
+      </w:r>
+    </w:p>
+    <w:p>
+      <w:pPr>
+        <w:pStyle w:val="Heading3"/>
+        <w:numPr>
+          <w:ilvl w:val="0"/>
+          <w:numId w:val="10"/>
+        </w:numPr>
+        <w:rPr>
+          <w:lang w:val="sr-Latn-RS"/>
+        </w:rPr>
+      </w:pPr>
+      <w:r>
+        <w:rPr>
+          <w:lang w:val="sr-Latn-RS"/>
+        </w:rPr>
+        <w:t>Rešenje konflikta</w:t>
+      </w:r>
+    </w:p>
+    <w:p>
+      <w:pPr>
+        <w:ind w:left="720"/>
+        <w:rPr>
+          <w:lang w:val="sr-Latn-RS"/>
+        </w:rPr>
+      </w:pPr>
+      <w:r>
+        <w:rPr>
+          <w:lang w:val="sr-Latn-RS"/>
+        </w:rPr>
+        <w:t>Ovde moramo koristiti pesimistično zaključavanje pošto pravimo novi objekat u bazi i nemamo mogućnost da efikasno proveravamo verziju nekog objekta.</w:t>
+      </w:r>
+    </w:p>
+    <w:p>
+      <w:pPr>
+        <w:ind w:left="720"/>
+        <w:rPr>
+          <w:lang w:val="sr-Latn-RS"/>
+        </w:rPr>
+      </w:pPr>
+      <w:r>
+        <w:rPr>
+          <w:lang w:val="sr-Latn-RS"/>
+        </w:rPr>
+        <w:t>U projektu je rešeno tako što smo pesimistično zaključali upit za dobavljanje pacijenta i upit za dobavljanje farmaceuta. Na taj način ćemo zaključati samo ta dva objekta</w:t>
+      </w:r>
+      <w:r>
+        <w:rPr>
+          <w:lang w:val="sr-Latn-RS"/>
+        </w:rPr>
+        <w:t xml:space="preserve"> u bazi</w:t>
+      </w:r>
+      <w:r>
+        <w:rPr>
+          <w:lang w:val="sr-Latn-RS"/>
+        </w:rPr>
+        <w:t xml:space="preserve">. Prema tome pacijent neće moći da započne dve </w:t>
+      </w:r>
+      <w:r>
+        <w:rPr>
+          <w:lang w:val="sr-Latn-RS"/>
+        </w:rPr>
+        <w:t xml:space="preserve">paralelne </w:t>
+      </w:r>
+      <w:r>
+        <w:rPr>
+          <w:lang w:val="sr-Latn-RS"/>
+        </w:rPr>
+        <w:t>rezervacije termina sa dva različita doktora. Isto tako dva pacijenta neće moći</w:t>
+      </w:r>
+      <w:r>
+        <w:rPr>
+          <w:lang w:val="sr-Latn-RS"/>
+        </w:rPr>
+        <w:t xml:space="preserve"> paralelno</w:t>
+      </w:r>
+      <w:r>
+        <w:rPr>
+          <w:lang w:val="sr-Latn-RS"/>
+        </w:rPr>
+        <w:t xml:space="preserve"> da rezervšu dva termina sa istim farmaceutom.</w:t>
+      </w:r>
+      <w:r>
+        <w:rPr>
+          <w:lang w:val="sr-Latn-RS"/>
+        </w:rPr>
+        <w:t xml:space="preserve"> Tako da smo sigurni da u toku rezervacije niko neće zauzeti taj isti termin.</w:t>
+      </w:r>
+    </w:p>
+    <w:p>
+      <w:pPr>
+        <w:ind w:left="720"/>
+        <w:rPr>
+          <w:lang w:val="sr-Latn-RS"/>
+        </w:rPr>
+      </w:pPr>
+      <w:r>
+        <w:rPr>
+          <w:lang w:val="sr-Latn-RS"/>
+        </w:rPr>
+        <w:t>Ako neko u toku prve transakcije pokuša da dobavi istog doktora, biće na čekanju dok se ne rezerviše termin za prvi zahtev, nakon toga druga transakcija zaključava ponovo doktora i proverava da li je slobodan u željenom terminu</w:t>
+      </w:r>
+      <w:r>
+        <w:rPr>
+          <w:lang w:val="sr-Latn-RS"/>
+        </w:rPr>
+        <w:t>.</w:t>
+      </w:r>
+    </w:p>
+    <w:p>
+      <w:pPr>
+        <w:pStyle w:val="Heading2"/>
+        <w:rPr>
+          <w:b/>
+          <w:bCs/>
+        </w:rPr>
+      </w:pPr>
+      <w:proofErr w:type="spellStart"/>
+      <w:r>
+        <w:rPr>
+          <w:b/>
+          <w:bCs/>
+        </w:rPr>
+        <w:lastRenderedPageBreak/>
+        <w:t>Ocenjivanje</w:t>
+      </w:r>
+      <w:proofErr w:type="spellEnd"/>
+      <w:r>
+        <w:rPr>
+          <w:b/>
+          <w:bCs/>
+        </w:rPr>
+        <w:t xml:space="preserve"> </w:t>
+      </w:r>
+      <w:proofErr w:type="spellStart"/>
+      <w:r>
+        <w:rPr>
+          <w:b/>
+          <w:bCs/>
+        </w:rPr>
+        <w:t>Apoteke</w:t>
+      </w:r>
+      <w:proofErr w:type="spellEnd"/>
+      <w:r>
+        <w:rPr>
+          <w:b/>
+          <w:bCs/>
+        </w:rPr>
+        <w:t xml:space="preserve">, Leka I </w:t>
+      </w:r>
+      <w:proofErr w:type="spellStart"/>
+      <w:r>
+        <w:rPr>
+          <w:b/>
+          <w:bCs/>
+        </w:rPr>
+        <w:t>Doktora</w:t>
+      </w:r>
+      <w:proofErr w:type="spellEnd"/>
+    </w:p>
+    <w:p>
+      <w:pPr>
+        <w:rPr>
+          <w:lang w:val="sr-Latn-RS"/>
+        </w:rPr>
+      </w:pPr>
+      <w:proofErr w:type="spellStart"/>
+      <w:r>
+        <w:t>Pacijent</w:t>
+      </w:r>
+      <w:proofErr w:type="spellEnd"/>
+      <w:r>
+        <w:t xml:space="preserve"> </w:t>
+      </w:r>
+      <w:proofErr w:type="spellStart"/>
+      <w:r>
+        <w:t>ima</w:t>
+      </w:r>
+      <w:proofErr w:type="spellEnd"/>
+      <w:r>
+        <w:t xml:space="preserve"> </w:t>
+      </w:r>
+      <w:proofErr w:type="spellStart"/>
+      <w:r>
+        <w:t>opciju</w:t>
+      </w:r>
+      <w:proofErr w:type="spellEnd"/>
+      <w:r>
+        <w:t xml:space="preserve"> </w:t>
+      </w:r>
+      <w:proofErr w:type="spellStart"/>
+      <w:r>
+        <w:t>ukoliko</w:t>
+      </w:r>
+      <w:proofErr w:type="spellEnd"/>
+      <w:r>
+        <w:t xml:space="preserve"> je </w:t>
+      </w:r>
+      <w:proofErr w:type="spellStart"/>
+      <w:r>
+        <w:t>koristio</w:t>
+      </w:r>
+      <w:proofErr w:type="spellEnd"/>
+      <w:r>
+        <w:t xml:space="preserve"> </w:t>
+      </w:r>
+      <w:proofErr w:type="spellStart"/>
+      <w:r>
+        <w:t>neku</w:t>
+      </w:r>
+      <w:proofErr w:type="spellEnd"/>
+      <w:r>
+        <w:t xml:space="preserve"> </w:t>
+      </w:r>
+      <w:proofErr w:type="spellStart"/>
+      <w:r>
+        <w:t>uslugu</w:t>
+      </w:r>
+      <w:proofErr w:type="spellEnd"/>
+      <w:r>
+        <w:t xml:space="preserve"> </w:t>
+      </w:r>
+      <w:proofErr w:type="spellStart"/>
+      <w:r>
+        <w:t>apoteke</w:t>
+      </w:r>
+      <w:proofErr w:type="spellEnd"/>
+      <w:r>
+        <w:t xml:space="preserve"> </w:t>
+      </w:r>
+      <w:proofErr w:type="spellStart"/>
+      <w:r>
+        <w:t>ili</w:t>
+      </w:r>
+      <w:proofErr w:type="spellEnd"/>
+      <w:r>
+        <w:t xml:space="preserve"> </w:t>
+      </w:r>
+      <w:proofErr w:type="spellStart"/>
+      <w:r>
+        <w:t>leka</w:t>
+      </w:r>
+      <w:proofErr w:type="spellEnd"/>
+      <w:r>
+        <w:t xml:space="preserve"> </w:t>
+      </w:r>
+      <w:proofErr w:type="spellStart"/>
+      <w:r>
+        <w:t>ili</w:t>
+      </w:r>
+      <w:proofErr w:type="spellEnd"/>
+      <w:r>
+        <w:t xml:space="preserve"> </w:t>
+      </w:r>
+      <w:proofErr w:type="spellStart"/>
+      <w:r>
+        <w:t>doktora</w:t>
+      </w:r>
+      <w:proofErr w:type="spellEnd"/>
+      <w:r>
+        <w:t xml:space="preserve">, da </w:t>
+      </w:r>
+      <w:proofErr w:type="spellStart"/>
+      <w:r>
+        <w:t>oceni</w:t>
+      </w:r>
+      <w:proofErr w:type="spellEnd"/>
+      <w:r>
+        <w:t xml:space="preserve"> </w:t>
+      </w:r>
+      <w:proofErr w:type="spellStart"/>
+      <w:r>
+        <w:t>davaoca</w:t>
+      </w:r>
+      <w:proofErr w:type="spellEnd"/>
+      <w:r>
+        <w:t xml:space="preserve"> te </w:t>
+      </w:r>
+      <w:proofErr w:type="spellStart"/>
+      <w:r>
+        <w:t>usluge</w:t>
+      </w:r>
+      <w:proofErr w:type="spellEnd"/>
+      <w:r>
+        <w:t xml:space="preserve">. Ako je </w:t>
+      </w:r>
+      <w:proofErr w:type="spellStart"/>
+      <w:r>
+        <w:t>imao</w:t>
+      </w:r>
+      <w:proofErr w:type="spellEnd"/>
+      <w:r>
+        <w:t xml:space="preserve"> </w:t>
+      </w:r>
+      <w:proofErr w:type="spellStart"/>
+      <w:r>
+        <w:t>posetu</w:t>
+      </w:r>
+      <w:proofErr w:type="spellEnd"/>
+      <w:r>
+        <w:t xml:space="preserve"> </w:t>
+      </w:r>
+      <w:proofErr w:type="spellStart"/>
+      <w:r>
+        <w:t>kod</w:t>
+      </w:r>
+      <w:proofErr w:type="spellEnd"/>
+      <w:r>
+        <w:t xml:space="preserve"> </w:t>
+      </w:r>
+      <w:proofErr w:type="spellStart"/>
+      <w:r>
+        <w:t>dermatologa</w:t>
+      </w:r>
+      <w:proofErr w:type="spellEnd"/>
+      <w:r>
+        <w:t xml:space="preserve"> </w:t>
+      </w:r>
+      <w:proofErr w:type="spellStart"/>
+      <w:r>
+        <w:t>mo</w:t>
+      </w:r>
+      <w:proofErr w:type="spellEnd"/>
+      <w:r>
+        <w:rPr>
+          <w:lang w:val="sr-Latn-RS"/>
+        </w:rPr>
+        <w:t>že da oceni tog dermatologa i apoteku gde taj dermatolog radi. Slično ako rezerviše i preuzme lek, ima pravo da rezerviše i apoteku i konkretno taj lek.</w:t>
+      </w:r>
+    </w:p>
+    <w:p>
+      <w:pPr>
+        <w:pStyle w:val="Heading3"/>
+        <w:numPr>
+          <w:ilvl w:val="0"/>
+          <w:numId w:val="8"/>
+        </w:numPr>
+        <w:rPr>
+          <w:lang w:val="sr-Latn-RS"/>
+        </w:rPr>
+      </w:pPr>
+      <w:r>
+        <w:rPr>
+          <w:lang w:val="sr-Latn-RS"/>
+        </w:rPr>
+        <w:t>Opis konfliktnih situacija</w:t>
+      </w:r>
+    </w:p>
+    <w:p>
+      <w:pPr>
+        <w:ind w:left="720"/>
+        <w:rPr>
+          <w:lang w:val="sr-Latn-RS"/>
+        </w:rPr>
+      </w:pPr>
+      <w:r>
+        <w:rPr>
+          <w:lang w:val="sr-Latn-RS"/>
+        </w:rPr>
+        <w:t xml:space="preserve">Ako isti korisnik pokuša da pošalje dva uzastopna zahteva za ocenjivanje, može da se desi problem sa </w:t>
+      </w:r>
+      <w:r>
+        <w:rPr>
+          <w:lang w:val="sr-Latn-RS"/>
+        </w:rPr>
+        <w:t>konkurentnim pristupom, konkretno ocena će se uvažiti dva puta. Pošto su oba zahteva proverila da taj pacijent nije već ocenio taj objekat, prema tome oba zahteva će proći tu proveru i biće im dozvoljen unos ocene u sistem za oba zahteva.</w:t>
+      </w:r>
+    </w:p>
+    <w:p>
+      <w:pPr>
+        <w:pStyle w:val="Heading3"/>
+        <w:numPr>
+          <w:ilvl w:val="0"/>
+          <w:numId w:val="8"/>
+        </w:numPr>
+      </w:pPr>
+      <w:proofErr w:type="spellStart"/>
+      <w:r>
+        <w:t>Ilustracija</w:t>
+      </w:r>
+      <w:proofErr w:type="spellEnd"/>
+      <w:r>
+        <w:t xml:space="preserve"> </w:t>
+      </w:r>
+      <w:proofErr w:type="spellStart"/>
+      <w:r>
+        <w:t>konfliktne</w:t>
+      </w:r>
+      <w:proofErr w:type="spellEnd"/>
+      <w:r>
+        <w:t xml:space="preserve"> </w:t>
+      </w:r>
+      <w:proofErr w:type="spellStart"/>
+      <w:r>
+        <w:t>situacije</w:t>
+      </w:r>
+      <w:proofErr w:type="spellEnd"/>
+    </w:p>
+    <w:p>
+      <w:pPr>
+        <w:ind w:left="720"/>
+        <w:rPr>
+          <w:lang w:val="sr-Latn-RS"/>
+        </w:rPr>
+      </w:pPr>
+      <w:r>
+        <w:rPr>
+          <w:lang w:val="sr-Latn-RS"/>
+        </w:rPr>
+        <w:t xml:space="preserve">Na slici je prikazan pojednostavljen proces davanja ocene apoteci. Problem nastaje kada </w:t>
+      </w:r>
+      <w:r>
+        <w:rPr>
+          <w:lang w:val="sr-Latn-RS"/>
+        </w:rPr>
+        <w:t>pacijent dva puta za redom pošalje zahtev za ocenu.</w:t>
+      </w:r>
+    </w:p>
+    <w:p>
+      <w:pPr>
         <w:ind w:left="360"/>
       </w:pPr>
       <w:r>
         <w:rPr>
           <w:noProof/>
         </w:rPr>
-        <w:lastRenderedPageBreak/>
         <w:drawing>
           <wp:inline distT="0" distB="0" distL="0" distR="0" wp14:anchorId="5BEB3ECB" wp14:editId="712080BF">
             <wp:extent cx="5934075" cy="4714875"/>
@@ -202,7 +1940,7 @@
                     </pic:cNvPicPr>
                   </pic:nvPicPr>
                   <pic:blipFill rotWithShape="1">
-                    <a:blip r:embed="rId5" cstate="print">
+                    <a:blip r:embed="rId8" cstate="print">
                       <a:extLst>
                         <a:ext uri="{28A0092B-C50C-407E-A947-70E740481C1C}">
                           <a14:useLocalDpi xmlns:a14="http://schemas.microsoft.com/office/drawing/2010/main" val="0"/>
@@ -240,10 +1978,24 @@
     <w:p>
       <w:pPr>
         <w:pStyle w:val="Heading3"/>
-      </w:pPr>
-      <w:r>
-        <w:t>Rešenje konflikta</w:t>
-      </w:r>
+        <w:numPr>
+          <w:ilvl w:val="0"/>
+          <w:numId w:val="8"/>
+        </w:numPr>
+      </w:pPr>
+      <w:proofErr w:type="spellStart"/>
+      <w:r>
+        <w:t>Rešenje</w:t>
+      </w:r>
+      <w:proofErr w:type="spellEnd"/>
+      <w:r>
+        <w:t xml:space="preserve"> </w:t>
+      </w:r>
+      <w:proofErr w:type="spellStart"/>
+      <w:r>
+        <w:t>konflikta</w:t>
+      </w:r>
+      <w:proofErr w:type="spellEnd"/>
     </w:p>
     <w:p>
       <w:pPr>
@@ -254,14 +2006,168 @@
         </w:rPr>
       </w:pPr>
       <w:r>
-        <w:t xml:space="preserve">Da bi se izvršilo ocenjivanje neophodno je dobaviti pacijenta I objekat koji se ocenjuje iz baze, potom se proverava da li pacijent ima pravo da </w:t>
+        <w:t xml:space="preserve">Da bi se </w:t>
+      </w:r>
+      <w:proofErr w:type="spellStart"/>
+      <w:r>
+        <w:t>izvršilo</w:t>
+      </w:r>
+      <w:proofErr w:type="spellEnd"/>
+      <w:r>
+        <w:t xml:space="preserve"> </w:t>
+      </w:r>
+      <w:proofErr w:type="spellStart"/>
+      <w:r>
+        <w:t>ocenjivanje</w:t>
+      </w:r>
+      <w:proofErr w:type="spellEnd"/>
+      <w:r>
+        <w:t xml:space="preserve"> </w:t>
+      </w:r>
+      <w:proofErr w:type="spellStart"/>
+      <w:r>
+        <w:t>neophodno</w:t>
+      </w:r>
+      <w:proofErr w:type="spellEnd"/>
+      <w:r>
+        <w:t xml:space="preserve"> je </w:t>
+      </w:r>
+      <w:proofErr w:type="spellStart"/>
+      <w:r>
+        <w:t>dobaviti</w:t>
+      </w:r>
+      <w:proofErr w:type="spellEnd"/>
+      <w:r>
+        <w:t xml:space="preserve"> </w:t>
+      </w:r>
+      <w:proofErr w:type="spellStart"/>
+      <w:r>
+        <w:t>pacijenta</w:t>
+      </w:r>
+      <w:proofErr w:type="spellEnd"/>
+      <w:r>
+        <w:t xml:space="preserve"> I </w:t>
+      </w:r>
+      <w:proofErr w:type="spellStart"/>
+      <w:r>
+        <w:t>objekat</w:t>
+      </w:r>
+      <w:proofErr w:type="spellEnd"/>
+      <w:r>
+        <w:t xml:space="preserve"> koji se </w:t>
+      </w:r>
+      <w:proofErr w:type="spellStart"/>
+      <w:r>
+        <w:t>ocenjuje</w:t>
+      </w:r>
+      <w:proofErr w:type="spellEnd"/>
+      <w:r>
+        <w:t xml:space="preserve"> iz </w:t>
+      </w:r>
+      <w:proofErr w:type="spellStart"/>
+      <w:r>
+        <w:t>baze</w:t>
+      </w:r>
+      <w:proofErr w:type="spellEnd"/>
+      <w:r>
+        <w:t xml:space="preserve">, </w:t>
+      </w:r>
+      <w:proofErr w:type="spellStart"/>
+      <w:r>
+        <w:t>potom</w:t>
+      </w:r>
+      <w:proofErr w:type="spellEnd"/>
+      <w:r>
+        <w:t xml:space="preserve"> se </w:t>
+      </w:r>
+      <w:proofErr w:type="spellStart"/>
+      <w:r>
+        <w:t>proverava</w:t>
+      </w:r>
+      <w:proofErr w:type="spellEnd"/>
+      <w:r>
+        <w:t xml:space="preserve"> da li </w:t>
+      </w:r>
+      <w:proofErr w:type="spellStart"/>
+      <w:r>
+        <w:t>pacijent</w:t>
+      </w:r>
+      <w:proofErr w:type="spellEnd"/>
+      <w:r>
+        <w:t xml:space="preserve"> </w:t>
+      </w:r>
+      <w:proofErr w:type="spellStart"/>
+      <w:r>
+        <w:t>ima</w:t>
+      </w:r>
+      <w:proofErr w:type="spellEnd"/>
+      <w:r>
+        <w:t xml:space="preserve"> </w:t>
+      </w:r>
+      <w:proofErr w:type="spellStart"/>
+      <w:r>
+        <w:t>pravo</w:t>
+      </w:r>
+      <w:proofErr w:type="spellEnd"/>
+      <w:r>
+        <w:t xml:space="preserve"> da </w:t>
       </w:r>
       <w:r>
         <w:rPr>
           <w:noProof/>
           <w:lang w:val="sr-Latn-RS"/>
         </w:rPr>
-        <w:t>posalje ocenu. Pošto svaka ocena pravi novi objekat u tabeli korišćeno je pesimistično zaključavanje, konkretno zaključan je query koji iz baze dobavlja pacijenta. Kako bi drugi zahtev za ocenu čekao da se prva transakcija za ocenu završi. Na taj način drugi zahtev će tokom provera ocene imati informaciju da je pacijent već glasao.</w:t>
+        <w:t xml:space="preserve">posalje ocenu. Pošto svaka ocena pravi novi objekat u tabeli korišćeno je pesimistično zaključavanje, konkretno zaključan je query koji iz baze </w:t>
+      </w:r>
+      <w:r>
+        <w:rPr>
+          <w:noProof/>
+          <w:lang w:val="sr-Latn-RS"/>
+        </w:rPr>
+        <w:lastRenderedPageBreak/>
+        <w:t>dobavlja pacijenta. Kako bi drugi zahtev za ocenu čekao</w:t>
+      </w:r>
+      <w:r>
+        <w:rPr>
+          <w:noProof/>
+          <w:lang w:val="sr-Latn-RS"/>
+        </w:rPr>
+        <w:t xml:space="preserve"> na objekat pacijenta dok</w:t>
+      </w:r>
+      <w:r>
+        <w:rPr>
+          <w:noProof/>
+          <w:lang w:val="sr-Latn-RS"/>
+        </w:rPr>
+        <w:t xml:space="preserve"> se prva transakcija za ocenu </w:t>
+      </w:r>
+      <w:r>
+        <w:rPr>
+          <w:noProof/>
+          <w:lang w:val="sr-Latn-RS"/>
+        </w:rPr>
+        <w:t xml:space="preserve">ne </w:t>
+      </w:r>
+      <w:r>
+        <w:rPr>
+          <w:noProof/>
+          <w:lang w:val="sr-Latn-RS"/>
+        </w:rPr>
+        <w:t>završi. Na taj način drugi zahtev će tokom provera ocene imati informaciju da je pacijent već</w:t>
+      </w:r>
+      <w:r>
+        <w:rPr>
+          <w:noProof/>
+          <w:lang w:val="sr-Latn-RS"/>
+        </w:rPr>
+        <w:t xml:space="preserve"> prolsao ocenu</w:t>
+      </w:r>
+      <w:r>
+        <w:rPr>
+          <w:noProof/>
+          <w:lang w:val="sr-Latn-RS"/>
+        </w:rPr>
+        <w:t>.</w:t>
       </w:r>
     </w:p>
     <w:sectPr>
@@ -433,6 +2339,184 @@
     </w:lvl>
   </w:abstractNum>
   <w:abstractNum w:abstractNumId="1" w15:restartNumberingAfterBreak="0">
+    <w:nsid w:val="2B1339CB"/>
+    <w:multiLevelType w:val="hybridMultilevel"/>
+    <w:tmpl w:val="2DAA623C"/>
+    <w:lvl w:ilvl="0" w:tplc="241A000F">
+      <w:start w:val="1"/>
+      <w:numFmt w:val="decimal"/>
+      <w:lvlText w:val="%1."/>
+      <w:lvlJc w:val="left"/>
+      <w:pPr>
+        <w:ind w:left="720" w:hanging="360"/>
+      </w:pPr>
+      <w:rPr>
+        <w:rFonts w:hint="default"/>
+      </w:rPr>
+    </w:lvl>
+    <w:lvl w:ilvl="1" w:tplc="241A0019" w:tentative="1">
+      <w:start w:val="1"/>
+      <w:numFmt w:val="lowerLetter"/>
+      <w:lvlText w:val="%2."/>
+      <w:lvlJc w:val="left"/>
+      <w:pPr>
+        <w:ind w:left="1440" w:hanging="360"/>
+      </w:pPr>
+    </w:lvl>
+    <w:lvl w:ilvl="2" w:tplc="241A001B" w:tentative="1">
+      <w:start w:val="1"/>
+      <w:numFmt w:val="lowerRoman"/>
+      <w:lvlText w:val="%3."/>
+      <w:lvlJc w:val="right"/>
+      <w:pPr>
+        <w:ind w:left="2160" w:hanging="180"/>
+      </w:pPr>
+    </w:lvl>
+    <w:lvl w:ilvl="3" w:tplc="241A000F" w:tentative="1">
+      <w:start w:val="1"/>
+      <w:numFmt w:val="decimal"/>
+      <w:lvlText w:val="%4."/>
+      <w:lvlJc w:val="left"/>
+      <w:pPr>
+        <w:ind w:left="2880" w:hanging="360"/>
+      </w:pPr>
+    </w:lvl>
+    <w:lvl w:ilvl="4" w:tplc="241A0019" w:tentative="1">
+      <w:start w:val="1"/>
+      <w:numFmt w:val="lowerLetter"/>
+      <w:lvlText w:val="%5."/>
+      <w:lvlJc w:val="left"/>
+      <w:pPr>
+        <w:ind w:left="3600" w:hanging="360"/>
+      </w:pPr>
+    </w:lvl>
+    <w:lvl w:ilvl="5" w:tplc="241A001B" w:tentative="1">
+      <w:start w:val="1"/>
+      <w:numFmt w:val="lowerRoman"/>
+      <w:lvlText w:val="%6."/>
+      <w:lvlJc w:val="right"/>
+      <w:pPr>
+        <w:ind w:left="4320" w:hanging="180"/>
+      </w:pPr>
+    </w:lvl>
+    <w:lvl w:ilvl="6" w:tplc="241A000F" w:tentative="1">
+      <w:start w:val="1"/>
+      <w:numFmt w:val="decimal"/>
+      <w:lvlText w:val="%7."/>
+      <w:lvlJc w:val="left"/>
+      <w:pPr>
+        <w:ind w:left="5040" w:hanging="360"/>
+      </w:pPr>
+    </w:lvl>
+    <w:lvl w:ilvl="7" w:tplc="241A0019" w:tentative="1">
+      <w:start w:val="1"/>
+      <w:numFmt w:val="lowerLetter"/>
+      <w:lvlText w:val="%8."/>
+      <w:lvlJc w:val="left"/>
+      <w:pPr>
+        <w:ind w:left="5760" w:hanging="360"/>
+      </w:pPr>
+    </w:lvl>
+    <w:lvl w:ilvl="8" w:tplc="241A001B" w:tentative="1">
+      <w:start w:val="1"/>
+      <w:numFmt w:val="lowerRoman"/>
+      <w:lvlText w:val="%9."/>
+      <w:lvlJc w:val="right"/>
+      <w:pPr>
+        <w:ind w:left="6480" w:hanging="180"/>
+      </w:pPr>
+    </w:lvl>
+  </w:abstractNum>
+  <w:abstractNum w:abstractNumId="2" w15:restartNumberingAfterBreak="0">
+    <w:nsid w:val="2F7F57B1"/>
+    <w:multiLevelType w:val="hybridMultilevel"/>
+    <w:tmpl w:val="FDC891B6"/>
+    <w:lvl w:ilvl="0" w:tplc="241A000F">
+      <w:start w:val="1"/>
+      <w:numFmt w:val="decimal"/>
+      <w:lvlText w:val="%1."/>
+      <w:lvlJc w:val="left"/>
+      <w:pPr>
+        <w:ind w:left="720" w:hanging="360"/>
+      </w:pPr>
+      <w:rPr>
+        <w:rFonts w:hint="default"/>
+      </w:rPr>
+    </w:lvl>
+    <w:lvl w:ilvl="1" w:tplc="241A0019" w:tentative="1">
+      <w:start w:val="1"/>
+      <w:numFmt w:val="lowerLetter"/>
+      <w:lvlText w:val="%2."/>
+      <w:lvlJc w:val="left"/>
+      <w:pPr>
+        <w:ind w:left="1440" w:hanging="360"/>
+      </w:pPr>
+    </w:lvl>
+    <w:lvl w:ilvl="2" w:tplc="241A001B" w:tentative="1">
+      <w:start w:val="1"/>
+      <w:numFmt w:val="lowerRoman"/>
+      <w:lvlText w:val="%3."/>
+      <w:lvlJc w:val="right"/>
+      <w:pPr>
+        <w:ind w:left="2160" w:hanging="180"/>
+      </w:pPr>
+    </w:lvl>
+    <w:lvl w:ilvl="3" w:tplc="241A000F" w:tentative="1">
+      <w:start w:val="1"/>
+      <w:numFmt w:val="decimal"/>
+      <w:lvlText w:val="%4."/>
+      <w:lvlJc w:val="left"/>
+      <w:pPr>
+        <w:ind w:left="2880" w:hanging="360"/>
+      </w:pPr>
+    </w:lvl>
+    <w:lvl w:ilvl="4" w:tplc="241A0019" w:tentative="1">
+      <w:start w:val="1"/>
+      <w:numFmt w:val="lowerLetter"/>
+      <w:lvlText w:val="%5."/>
+      <w:lvlJc w:val="left"/>
+      <w:pPr>
+        <w:ind w:left="3600" w:hanging="360"/>
+      </w:pPr>
+    </w:lvl>
+    <w:lvl w:ilvl="5" w:tplc="241A001B" w:tentative="1">
+      <w:start w:val="1"/>
+      <w:numFmt w:val="lowerRoman"/>
+      <w:lvlText w:val="%6."/>
+      <w:lvlJc w:val="right"/>
+      <w:pPr>
+        <w:ind w:left="4320" w:hanging="180"/>
+      </w:pPr>
+    </w:lvl>
+    <w:lvl w:ilvl="6" w:tplc="241A000F" w:tentative="1">
+      <w:start w:val="1"/>
+      <w:numFmt w:val="decimal"/>
+      <w:lvlText w:val="%7."/>
+      <w:lvlJc w:val="left"/>
+      <w:pPr>
+        <w:ind w:left="5040" w:hanging="360"/>
+      </w:pPr>
+    </w:lvl>
+    <w:lvl w:ilvl="7" w:tplc="241A0019" w:tentative="1">
+      <w:start w:val="1"/>
+      <w:numFmt w:val="lowerLetter"/>
+      <w:lvlText w:val="%8."/>
+      <w:lvlJc w:val="left"/>
+      <w:pPr>
+        <w:ind w:left="5760" w:hanging="360"/>
+      </w:pPr>
+    </w:lvl>
+    <w:lvl w:ilvl="8" w:tplc="241A001B" w:tentative="1">
+      <w:start w:val="1"/>
+      <w:numFmt w:val="lowerRoman"/>
+      <w:lvlText w:val="%9."/>
+      <w:lvlJc w:val="right"/>
+      <w:pPr>
+        <w:ind w:left="6480" w:hanging="180"/>
+      </w:pPr>
+    </w:lvl>
+  </w:abstractNum>
+  <w:abstractNum w:abstractNumId="3" w15:restartNumberingAfterBreak="0">
     <w:nsid w:val="30ED230F"/>
     <w:multiLevelType w:val="hybridMultilevel"/>
     <w:tmpl w:val="3AC02548"/>
@@ -519,7 +2603,7 @@
       </w:pPr>
     </w:lvl>
   </w:abstractNum>
-  <w:abstractNum w:abstractNumId="2" w15:restartNumberingAfterBreak="0">
+  <w:abstractNum w:abstractNumId="4" w15:restartNumberingAfterBreak="0">
     <w:nsid w:val="37660336"/>
     <w:multiLevelType w:val="hybridMultilevel"/>
     <w:tmpl w:val="78D27160"/>
@@ -660,198 +2744,7 @@
       </w:rPr>
     </w:lvl>
   </w:abstractNum>
-  <w:abstractNum w:abstractNumId="3" w15:restartNumberingAfterBreak="0">
-    <w:nsid w:val="4189603E"/>
-    <w:multiLevelType w:val="multilevel"/>
-    <w:tmpl w:val="8C04EF7C"/>
-    <w:lvl w:ilvl="0">
-      <w:start w:val="1"/>
-      <w:numFmt w:val="upperRoman"/>
-      <w:lvlText w:val="%1."/>
-      <w:lvlJc w:val="center"/>
-      <w:pPr>
-        <w:tabs>
-          <w:tab w:val="num" w:pos="576"/>
-        </w:tabs>
-        <w:ind w:firstLine="216"/>
-      </w:pPr>
-      <w:rPr>
-        <w:rFonts w:ascii="Times New Roman" w:hAnsi="Times New Roman" w:cs="Times New Roman" w:hint="default"/>
-        <w:caps w:val="0"/>
-        <w:strike w:val="0"/>
-        <w:dstrike w:val="0"/>
-        <w:outline w:val="0"/>
-        <w:shadow w:val="0"/>
-        <w:emboss w:val="0"/>
-        <w:imprint w:val="0"/>
-        <w:vanish w:val="0"/>
-        <w:color w:val="auto"/>
-        <w:sz w:val="20"/>
-        <w:szCs w:val="20"/>
-        <w:vertAlign w:val="baseline"/>
-      </w:rPr>
-    </w:lvl>
-    <w:lvl w:ilvl="1">
-      <w:start w:val="1"/>
-      <w:numFmt w:val="upperLetter"/>
-      <w:lvlText w:val="%2."/>
-      <w:lvlJc w:val="left"/>
-      <w:pPr>
-        <w:tabs>
-          <w:tab w:val="num" w:pos="360"/>
-        </w:tabs>
-        <w:ind w:left="288" w:hanging="288"/>
-      </w:pPr>
-      <w:rPr>
-        <w:rFonts w:ascii="Times New Roman" w:hAnsi="Times New Roman" w:cs="Times New Roman" w:hint="default"/>
-        <w:b w:val="0"/>
-        <w:bCs w:val="0"/>
-        <w:i/>
-        <w:iCs/>
-        <w:caps w:val="0"/>
-        <w:strike w:val="0"/>
-        <w:dstrike w:val="0"/>
-        <w:outline w:val="0"/>
-        <w:shadow w:val="0"/>
-        <w:emboss w:val="0"/>
-        <w:imprint w:val="0"/>
-        <w:vanish w:val="0"/>
-        <w:color w:val="auto"/>
-        <w:sz w:val="20"/>
-        <w:szCs w:val="20"/>
-        <w:vertAlign w:val="baseline"/>
-      </w:rPr>
-    </w:lvl>
-    <w:lvl w:ilvl="2">
-      <w:start w:val="1"/>
-      <w:numFmt w:val="decimal"/>
-      <w:lvlText w:val="%3)"/>
-      <w:lvlJc w:val="left"/>
-      <w:pPr>
-        <w:tabs>
-          <w:tab w:val="num" w:pos="540"/>
-        </w:tabs>
-        <w:ind w:firstLine="180"/>
-      </w:pPr>
-      <w:rPr>
-        <w:rFonts w:ascii="Times New Roman" w:hAnsi="Times New Roman" w:cs="Times New Roman" w:hint="default"/>
-        <w:b w:val="0"/>
-        <w:bCs w:val="0"/>
-        <w:i/>
-        <w:iCs/>
-        <w:caps w:val="0"/>
-        <w:strike w:val="0"/>
-        <w:dstrike w:val="0"/>
-        <w:outline w:val="0"/>
-        <w:shadow w:val="0"/>
-        <w:emboss w:val="0"/>
-        <w:imprint w:val="0"/>
-        <w:vanish w:val="0"/>
-        <w:color w:val="auto"/>
-        <w:sz w:val="20"/>
-        <w:szCs w:val="20"/>
-        <w:vertAlign w:val="baseline"/>
-      </w:rPr>
-    </w:lvl>
-    <w:lvl w:ilvl="3">
-      <w:start w:val="1"/>
-      <w:numFmt w:val="lowerLetter"/>
-      <w:lvlText w:val="%4)"/>
-      <w:lvlJc w:val="left"/>
-      <w:pPr>
-        <w:tabs>
-          <w:tab w:val="num" w:pos="720"/>
-        </w:tabs>
-        <w:ind w:firstLine="360"/>
-      </w:pPr>
-      <w:rPr>
-        <w:rFonts w:ascii="Times New Roman" w:hAnsi="Times New Roman" w:cs="Times New Roman" w:hint="default"/>
-        <w:b w:val="0"/>
-        <w:bCs w:val="0"/>
-        <w:i/>
-        <w:iCs/>
-        <w:sz w:val="20"/>
-        <w:szCs w:val="20"/>
-      </w:rPr>
-    </w:lvl>
-    <w:lvl w:ilvl="4">
-      <w:start w:val="1"/>
-      <w:numFmt w:val="none"/>
-      <w:lvlRestart w:val="0"/>
-      <w:lvlText w:val=""/>
-      <w:lvlJc w:val="left"/>
-      <w:pPr>
-        <w:tabs>
-          <w:tab w:val="num" w:pos="3240"/>
-        </w:tabs>
-        <w:ind w:left="2880"/>
-      </w:pPr>
-      <w:rPr>
-        <w:rFonts w:cs="Times New Roman" w:hint="default"/>
-      </w:rPr>
-    </w:lvl>
-    <w:lvl w:ilvl="5">
-      <w:start w:val="1"/>
-      <w:numFmt w:val="lowerLetter"/>
-      <w:lvlText w:val="(%6)"/>
-      <w:lvlJc w:val="left"/>
-      <w:pPr>
-        <w:tabs>
-          <w:tab w:val="num" w:pos="3960"/>
-        </w:tabs>
-        <w:ind w:left="3600"/>
-      </w:pPr>
-      <w:rPr>
-        <w:rFonts w:cs="Times New Roman" w:hint="default"/>
-      </w:rPr>
-    </w:lvl>
-    <w:lvl w:ilvl="6">
-      <w:start w:val="1"/>
-      <w:numFmt w:val="lowerRoman"/>
-      <w:lvlText w:val="(%7)"/>
-      <w:lvlJc w:val="left"/>
-      <w:pPr>
-        <w:tabs>
-          <w:tab w:val="num" w:pos="4680"/>
-        </w:tabs>
-        <w:ind w:left="4320"/>
-      </w:pPr>
-      <w:rPr>
-        <w:rFonts w:cs="Times New Roman" w:hint="default"/>
-      </w:rPr>
-    </w:lvl>
-    <w:lvl w:ilvl="7">
-      <w:start w:val="1"/>
-      <w:numFmt w:val="lowerLetter"/>
-      <w:lvlText w:val="(%8)"/>
-      <w:lvlJc w:val="left"/>
-      <w:pPr>
-        <w:tabs>
-          <w:tab w:val="num" w:pos="5400"/>
-        </w:tabs>
-        <w:ind w:left="5040"/>
-      </w:pPr>
-      <w:rPr>
-        <w:rFonts w:cs="Times New Roman" w:hint="default"/>
-      </w:rPr>
-    </w:lvl>
-    <w:lvl w:ilvl="8">
-      <w:start w:val="1"/>
-      <w:numFmt w:val="lowerRoman"/>
-      <w:lvlText w:val="(%9)"/>
-      <w:lvlJc w:val="left"/>
-      <w:pPr>
-        <w:tabs>
-          <w:tab w:val="num" w:pos="6120"/>
-        </w:tabs>
-        <w:ind w:left="5760"/>
-      </w:pPr>
-      <w:rPr>
-        <w:rFonts w:cs="Times New Roman" w:hint="default"/>
-      </w:rPr>
-    </w:lvl>
-  </w:abstractNum>
-  <w:abstractNum w:abstractNumId="4" w15:restartNumberingAfterBreak="0">
+  <w:abstractNum w:abstractNumId="5" w15:restartNumberingAfterBreak="0">
     <w:nsid w:val="52CA544A"/>
     <w:multiLevelType w:val="singleLevel"/>
     <w:tmpl w:val="6AB4E660"/>
@@ -878,7 +2771,7 @@
       </w:rPr>
     </w:lvl>
   </w:abstractNum>
-  <w:abstractNum w:abstractNumId="5" w15:restartNumberingAfterBreak="0">
+  <w:abstractNum w:abstractNumId="6" w15:restartNumberingAfterBreak="0">
     <w:nsid w:val="6C402C58"/>
     <w:multiLevelType w:val="hybridMultilevel"/>
     <w:tmpl w:val="3C0611EA"/>
@@ -1023,7 +2916,7 @@
       </w:rPr>
     </w:lvl>
   </w:abstractNum>
-  <w:abstractNum w:abstractNumId="6" w15:restartNumberingAfterBreak="0">
+  <w:abstractNum w:abstractNumId="7" w15:restartNumberingAfterBreak="0">
     <w:nsid w:val="6CD32DA8"/>
     <w:multiLevelType w:val="singleLevel"/>
     <w:tmpl w:val="166470C2"/>
@@ -1049,7 +2942,7 @@
       </w:rPr>
     </w:lvl>
   </w:abstractNum>
-  <w:abstractNum w:abstractNumId="7" w15:restartNumberingAfterBreak="0">
+  <w:abstractNum w:abstractNumId="8" w15:restartNumberingAfterBreak="0">
     <w:nsid w:val="7CD255F0"/>
     <w:multiLevelType w:val="hybridMultilevel"/>
     <w:tmpl w:val="1BBC66D6"/>
@@ -1157,158 +3050,39 @@
     </w:lvl>
   </w:abstractNum>
   <w:num w:numId="1">
-    <w:abstractNumId w:val="2"/>
+    <w:abstractNumId w:val="4"/>
   </w:num>
   <w:num w:numId="2">
-    <w:abstractNumId w:val="5"/>
+    <w:abstractNumId w:val="6"/>
   </w:num>
   <w:num w:numId="3">
     <w:abstractNumId w:val="0"/>
   </w:num>
   <w:num w:numId="4">
-    <w:abstractNumId w:val="3"/>
+    <w:abstractNumId w:val="5"/>
   </w:num>
   <w:num w:numId="5">
-    <w:abstractNumId w:val="3"/>
+    <w:abstractNumId w:val="8"/>
   </w:num>
   <w:num w:numId="6">
-    <w:abstractNumId w:val="3"/>
+    <w:abstractNumId w:val="7"/>
   </w:num>
   <w:num w:numId="7">
     <w:abstractNumId w:val="3"/>
   </w:num>
   <w:num w:numId="8">
-    <w:abstractNumId w:val="4"/>
-  </w:num>
-  <w:num w:numId="9">
-    <w:abstractNumId w:val="7"/>
-  </w:num>
-  <w:num w:numId="10">
-    <w:abstractNumId w:val="6"/>
-  </w:num>
-  <w:num w:numId="11">
-    <w:abstractNumId w:val="2"/>
-  </w:num>
-  <w:num w:numId="12">
-    <w:abstractNumId w:val="5"/>
-  </w:num>
-  <w:num w:numId="13">
-    <w:abstractNumId w:val="0"/>
-  </w:num>
-  <w:num w:numId="14">
     <w:abstractNumId w:val="3"/>
-  </w:num>
-  <w:num w:numId="15">
-    <w:abstractNumId w:val="3"/>
-  </w:num>
-  <w:num w:numId="16">
-    <w:abstractNumId w:val="3"/>
-  </w:num>
-  <w:num w:numId="17">
-    <w:abstractNumId w:val="3"/>
-  </w:num>
-  <w:num w:numId="18">
-    <w:abstractNumId w:val="4"/>
-  </w:num>
-  <w:num w:numId="19">
-    <w:abstractNumId w:val="7"/>
-  </w:num>
-  <w:num w:numId="20">
-    <w:abstractNumId w:val="6"/>
-  </w:num>
-  <w:num w:numId="21">
-    <w:abstractNumId w:val="2"/>
-  </w:num>
-  <w:num w:numId="22">
-    <w:abstractNumId w:val="5"/>
-  </w:num>
-  <w:num w:numId="23">
-    <w:abstractNumId w:val="0"/>
-  </w:num>
-  <w:num w:numId="24">
-    <w:abstractNumId w:val="3"/>
-  </w:num>
-  <w:num w:numId="25">
-    <w:abstractNumId w:val="3"/>
-  </w:num>
-  <w:num w:numId="26">
-    <w:abstractNumId w:val="3"/>
-  </w:num>
-  <w:num w:numId="27">
-    <w:abstractNumId w:val="3"/>
-  </w:num>
-  <w:num w:numId="28">
-    <w:abstractNumId w:val="4"/>
-  </w:num>
-  <w:num w:numId="29">
-    <w:abstractNumId w:val="7"/>
-  </w:num>
-  <w:num w:numId="30">
-    <w:abstractNumId w:val="6"/>
-  </w:num>
-  <w:num w:numId="31">
-    <w:abstractNumId w:val="2"/>
-  </w:num>
-  <w:num w:numId="32">
-    <w:abstractNumId w:val="5"/>
-  </w:num>
-  <w:num w:numId="33">
-    <w:abstractNumId w:val="0"/>
-  </w:num>
-  <w:num w:numId="34">
-    <w:abstractNumId w:val="3"/>
-  </w:num>
-  <w:num w:numId="35">
-    <w:abstractNumId w:val="3"/>
-  </w:num>
-  <w:num w:numId="36">
-    <w:abstractNumId w:val="3"/>
-  </w:num>
-  <w:num w:numId="37">
-    <w:abstractNumId w:val="3"/>
-  </w:num>
-  <w:num w:numId="38">
-    <w:abstractNumId w:val="4"/>
-  </w:num>
-  <w:num w:numId="39">
-    <w:abstractNumId w:val="7"/>
-  </w:num>
-  <w:num w:numId="40">
-    <w:abstractNumId w:val="6"/>
-  </w:num>
-  <w:num w:numId="41">
-    <w:abstractNumId w:val="3"/>
-  </w:num>
-  <w:num w:numId="42">
-    <w:abstractNumId w:val="3"/>
-  </w:num>
-  <w:num w:numId="43">
-    <w:abstractNumId w:val="3"/>
-  </w:num>
-  <w:num w:numId="44">
-    <w:abstractNumId w:val="3"/>
-  </w:num>
-  <w:num w:numId="45">
-    <w:abstractNumId w:val="3"/>
-  </w:num>
-  <w:num w:numId="46">
-    <w:abstractNumId w:val="3"/>
-  </w:num>
-  <w:num w:numId="47">
-    <w:abstractNumId w:val="3"/>
-  </w:num>
-  <w:num w:numId="48">
-    <w:abstractNumId w:val="3"/>
-  </w:num>
-  <w:num w:numId="49">
-    <w:abstractNumId w:val="1"/>
-  </w:num>
-  <w:num w:numId="50">
-    <w:abstractNumId w:val="1"/>
     <w:lvlOverride w:ilvl="0">
       <w:startOverride w:val="1"/>
     </w:lvlOverride>
   </w:num>
+  <w:num w:numId="9">
+    <w:abstractNumId w:val="1"/>
+  </w:num>
+  <w:num w:numId="10">
+    <w:abstractNumId w:val="2"/>
+  </w:num>
+  <w:numIdMacAtCleanup w:val="10"/>
 </w:numbering>
 </file>
 
@@ -1768,7 +3542,7 @@
       <w:keepNext/>
       <w:keepLines/>
       <w:numPr>
-        <w:numId w:val="49"/>
+        <w:numId w:val="7"/>
       </w:numPr>
       <w:spacing w:before="40" w:after="0" w:line="240" w:lineRule="auto"/>
       <w:outlineLvl w:val="2"/>
@@ -2026,7 +3800,7 @@
     <w:rsid w:val="00AF040E"/>
     <w:pPr>
       <w:numPr>
-        <w:numId w:val="31"/>
+        <w:numId w:val="1"/>
       </w:numPr>
       <w:tabs>
         <w:tab w:val="clear" w:pos="648"/>
@@ -2054,7 +3828,7 @@
     <w:rsid w:val="00AF040E"/>
     <w:pPr>
       <w:numPr>
-        <w:numId w:val="32"/>
+        <w:numId w:val="2"/>
       </w:numPr>
       <w:tabs>
         <w:tab w:val="left" w:pos="533"/>
@@ -2076,7 +3850,7 @@
     <w:pPr>
       <w:framePr w:hSpace="187" w:vSpace="187" w:wrap="notBeside" w:vAnchor="text" w:hAnchor="page" w:x="6121" w:y="577"/>
       <w:numPr>
-        <w:numId w:val="33"/>
+        <w:numId w:val="3"/>
       </w:numPr>
       <w:spacing w:after="40" w:line="240" w:lineRule="auto"/>
     </w:pPr>
@@ -2208,7 +3982,7 @@
     <w:rsid w:val="00AF040E"/>
     <w:pPr>
       <w:numPr>
-        <w:numId w:val="38"/>
+        <w:numId w:val="4"/>
       </w:numPr>
       <w:spacing w:after="50" w:line="180" w:lineRule="exact"/>
       <w:jc w:val="both"/>
@@ -2282,7 +4056,7 @@
     <w:rsid w:val="00AF040E"/>
     <w:pPr>
       <w:numPr>
-        <w:numId w:val="39"/>
+        <w:numId w:val="5"/>
       </w:numPr>
       <w:tabs>
         <w:tab w:val="left" w:pos="29"/>
@@ -2302,7 +4076,7 @@
     <w:rsid w:val="00AF040E"/>
     <w:pPr>
       <w:numPr>
-        <w:numId w:val="40"/>
+        <w:numId w:val="6"/>
       </w:numPr>
       <w:spacing w:before="240" w:after="120" w:line="216" w:lineRule="auto"/>
       <w:jc w:val="center"/>

</xml_diff>